<commit_message>
Revise letter from pj instructions
</commit_message>
<xml_diff>
--- a/manuscript/wen-et-al-2025-cava-v1.docx
+++ b/manuscript/wen-et-al-2025-cava-v1.docx
@@ -576,15 +576,7 @@
         <w:fldChar w:fldCharType="end"/>
       </w:r>
       <w:r>
-        <w:t xml:space="preserve">. To overcome these limitations, automated Computer Coded Verbal Autopsy (CCVA) methods such as </w:t>
-      </w:r>
-      <w:proofErr w:type="spellStart"/>
-      <w:r>
-        <w:t>InterVA</w:t>
-      </w:r>
-      <w:proofErr w:type="spellEnd"/>
-      <w:r>
-        <w:t xml:space="preserve"> </w:t>
+        <w:t xml:space="preserve">. To overcome these limitations, automated Computer Coded Verbal Autopsy (CCVA) methods such as InterVA </w:t>
       </w:r>
       <w:r>
         <w:fldChar w:fldCharType="begin"/>
@@ -3685,15 +3677,7 @@
     </w:p>
     <w:p>
       <w:r>
-        <w:t xml:space="preserve">GPT-3.5/4 </w:t>
-      </w:r>
-      <w:proofErr w:type="gramStart"/>
-      <w:r>
-        <w:t>were</w:t>
-      </w:r>
-      <w:proofErr w:type="gramEnd"/>
-      <w:r>
-        <w:t xml:space="preserve"> used with default parameters except for temperature</w:t>
+        <w:t>GPT-3.5/4 were used with default parameters except for temperature</w:t>
       </w:r>
       <w:r>
         <w:t xml:space="preserve">, which was set to 0 to enhance consistency. However, tuning temperature and other settings could potentially improve performance </w:t>
@@ -4055,34 +4039,13 @@
     </w:p>
     <w:p>
       <w:r>
-        <w:t xml:space="preserve">This study establishes a basis for integrating GPT, InterVA-5, and InSilicoVA models into VA systems to support physicians in assigning CODs. In dual-coded VA systems (Section </w:t>
-      </w:r>
-      <w:r>
-        <w:rPr>
-          <w:color w:val="0000FF"/>
-        </w:rPr>
-        <w:t>2.1</w:t>
-      </w:r>
-      <w:r>
-        <w:t xml:space="preserve">), two physicians independently assign CODs for each record and review each other’s assignments (reconciliation), while a senior physician adjudicates if disagreements persist. As noted in Section </w:t>
-      </w:r>
-      <w:r>
-        <w:rPr>
-          <w:color w:val="0000FF"/>
-        </w:rPr>
-        <w:t>4.1.3</w:t>
-      </w:r>
-      <w:r>
-        <w:t xml:space="preserve">, presenting alternative COD suggestions from GPT and InSilicoVA models may reduce physician disagreement and the frequency of ill-defined records, allowing physicians to focus on more complex cases. Model-generated COD suggestions can be offered to physicians after their initial assignment, enabling reconsideration or confirmation of CODs (step 2 and option 2b in Figure </w:t>
-      </w:r>
-      <w:r>
-        <w:rPr>
-          <w:color w:val="0000FF"/>
-        </w:rPr>
-        <w:t>8</w:t>
-      </w:r>
-      <w:r>
-        <w:t xml:space="preserve">). Future work will evaluate the impact of these suggestions on improving VA data quality, including increasing physician agreement and reducing ill-defined deaths. GPT-4, InterVA-5, and InSilicoVA suggestions have been incorporated into the ongoing </w:t>
+        <w:t>This study establishes a basis for integrating GPT, InterVA-5, and InSilicoVA models into VA systems to support physician</w:t>
+      </w:r>
+      <w:r>
+        <w:t xml:space="preserve">s in assigning CODs. In dual-coded VA systems (Section 2.1), two physicians independently assign CODs for each record and review each other’s assignments (reconciliation), while a senior physician adjudicates if disagreements persist. As noted in Section 4.1.3, presenting alternative COD suggestions from GPT and InSilicoVA models may reduce physician disagreement and the frequency of ill-defined records, allowing physicians to focus on more complex cases. Model-generated COD suggestions can be offered to physicians after their initial assignment, enabling reconsideration or confirmation of CODs (step 2 and option 2b in Figure 8). </w:t>
+      </w:r>
+      <w:r>
+        <w:t xml:space="preserve">Future work will evaluate the impact of these suggestions on improving VA data quality, including increasing physician agreement and reducing ill-defined deaths. GPT-4, InterVA-5, and InSilicoVA suggestions have been incorporated into the ongoing </w:t>
       </w:r>
       <w:r>
         <w:t xml:space="preserve">HEAL-SL study </w:t>
@@ -4206,21 +4169,13 @@
         <w:t xml:space="preserve">Supplementary information. </w:t>
       </w:r>
       <w:r>
-        <w:t xml:space="preserve">Additional file 1 (.csv) </w:t>
-      </w:r>
-      <w:proofErr w:type="gramStart"/>
-      <w:r>
-        <w:t>titled</w:t>
+        <w:t>Additional file 1 (.csv) titled</w:t>
       </w:r>
       <w:r>
         <w:t xml:space="preserve"> </w:t>
       </w:r>
       <w:r>
-        <w:t>”Central</w:t>
-      </w:r>
-      <w:proofErr w:type="gramEnd"/>
-      <w:r>
-        <w:t xml:space="preserve"> Medical Evaluation Agreement 10 (CMEA-10) codes” with description”</w:t>
+        <w:t>”Central Medical Evaluation Agreement 10 (CMEA-10) codes” with description”</w:t>
       </w:r>
       <w:r>
         <w:t xml:space="preserve"> </w:t>
@@ -7227,15 +7182,7 @@
     </w:p>
     <w:p>
       <w:r>
-        <w:t xml:space="preserve">Initially, 11,920 records were collected from dual-coded EVA in the HEAL-SL study. Physicians were able to assign CODs for 11,820 of the 11,920 records, where 100 of these records could not be assigned a COD due to missing or inadequate information (e.g. </w:t>
-      </w:r>
-      <w:proofErr w:type="gramStart"/>
-      <w:r>
-        <w:t>low quality</w:t>
-      </w:r>
-      <w:proofErr w:type="gramEnd"/>
-      <w:r>
-        <w:t xml:space="preserve"> narrative, data loss). The 11,820 physician coded records were further filtered for records where both physicians agreed on the assigned codes (records that were not reconciled or adjudicated) resulting in 6942 physician agreed records (based on comparisons using CMEA-10 codes, see Additional File 1). The 6942 records were</w:t>
+        <w:t>Initially, 11,920 records were collected from dual-coded EVA in the HEAL-SL study. Physicians were able to assign CODs for 11,820 of the 11,920 records, where 100 of these records could not be assigned a COD due to missing or inadequate information (e.g. low quality narrative, data loss). The 11,820 physician coded records were further filtered for records where both physicians agreed on the assigned codes (records that were not reconciled or adjudicated) resulting in 6942 physician agreed records (based on comparisons using CMEA-10 codes, see Additional File 1). The 6942 records were</w:t>
       </w:r>
       <w:r>
         <w:t xml:space="preserve"> converted into CGHR-10 codes (see Appendix A) that generalized ICD-10 codes into 19, 10, and 7 categories for the adult (12 to 69 years), child (28 days to 11 years), and neonatal (under 28 days) age groups. After conversion, a final total of 6939 physician agreed records (3826 adult, 2636 child, and 477 neonatal) were used for modelling and performance evaluation, where three records were removed as their ICD-10 codes did not have a matching CGHR-10 code.</w:t>
@@ -7249,15 +7196,7 @@
         <w:t>-</w:t>
       </w:r>
       <w:r>
-        <w:t xml:space="preserve">wide samples across Sierra Leone provinces seen in Figure B2. More populous areas (e.g. southern and north east provinces with ∼197,000 and ∼135,000 population respectively) had more sampling areas versus less populous areas (e.g. north west and eastern provinces with ∼50,000 and ∼69,000 people respectively). The distribution of the study data </w:t>
-      </w:r>
-      <w:proofErr w:type="gramStart"/>
-      <w:r>
-        <w:t>are</w:t>
-      </w:r>
-      <w:proofErr w:type="gramEnd"/>
-      <w:r>
-        <w:t xml:space="preserve"> shown by CGHR-10 causes of death in Table B4. All age groups had relatively evenly distributed female and male records (44-55% of 6939 records each). Across CODs, there were noticeably more female records for cancers (65%), and maternal conditions (100%), while more male records for chronic respiratory diseases (61%), other </w:t>
+        <w:t xml:space="preserve">wide samples across Sierra Leone provinces seen in Figure B2. More populous areas (e.g. southern and north east provinces with ∼197,000 and ∼135,000 population respectively) had more sampling areas versus less populous areas (e.g. north west and eastern provinces with ∼50,000 and ∼69,000 people respectively). The distribution of the study data are shown by CGHR-10 causes of death in Table B4. All age groups had relatively evenly distributed female and male records (44-55% of 6939 records each). Across CODs, there were noticeably more female records for cancers (65%), and maternal conditions (100%), while more male records for chronic respiratory diseases (61%), other </w:t>
       </w:r>
       <w:r>
         <w:lastRenderedPageBreak/>
@@ -7266,6 +7205,9 @@
     </w:p>
     <w:p>
       <w:r>
+        <w:rPr>
+          <w:noProof/>
+        </w:rPr>
         <w:drawing>
           <wp:inline distT="0" distB="0" distL="0" distR="0" wp14:anchorId="33985F4C" wp14:editId="1991DA0A">
             <wp:extent cx="2799405" cy="5469466"/>
@@ -9472,52 +9414,24 @@
                 <w:sz w:val="16"/>
                 <w:szCs w:val="16"/>
               </w:rPr>
-              <w:t>338</w:t>
-            </w:r>
-            <w:r>
-              <w:rPr>
-                <w:sz w:val="16"/>
-                <w:szCs w:val="16"/>
-              </w:rPr>
-              <w:t xml:space="preserve"> </w:t>
-            </w:r>
-            <w:r>
-              <w:rPr>
-                <w:sz w:val="16"/>
-                <w:szCs w:val="16"/>
-              </w:rPr>
-              <w:t>(50.7%)</w:t>
-            </w:r>
-          </w:p>
-          <w:p>
-            <w:pPr>
-              <w:spacing w:line="240" w:lineRule="auto"/>
-              <w:jc w:val="left"/>
-              <w:rPr>
-                <w:sz w:val="16"/>
-                <w:szCs w:val="16"/>
-              </w:rPr>
-            </w:pPr>
-            <w:r>
-              <w:rPr>
-                <w:sz w:val="16"/>
-                <w:szCs w:val="16"/>
-              </w:rPr>
-              <w:t>39</w:t>
-            </w:r>
-            <w:r>
-              <w:rPr>
-                <w:sz w:val="16"/>
-                <w:szCs w:val="16"/>
-              </w:rPr>
-              <w:t xml:space="preserve"> </w:t>
-            </w:r>
-            <w:r>
-              <w:rPr>
-                <w:sz w:val="16"/>
-                <w:szCs w:val="16"/>
-              </w:rPr>
-              <w:t>(48.1%)</w:t>
+              <w:t>338 (50.7%)</w:t>
+            </w:r>
+          </w:p>
+          <w:p>
+            <w:pPr>
+              <w:spacing w:line="240" w:lineRule="auto"/>
+              <w:jc w:val="left"/>
+              <w:rPr>
+                <w:sz w:val="16"/>
+                <w:szCs w:val="16"/>
+              </w:rPr>
+            </w:pPr>
+            <w:r>
+              <w:rPr>
+                <w:sz w:val="16"/>
+                <w:szCs w:val="16"/>
+              </w:rPr>
+              <w:t>39 (48.1%)</w:t>
             </w:r>
           </w:p>
         </w:tc>
@@ -10249,14 +10163,7 @@
                 <w:sz w:val="16"/>
                 <w:szCs w:val="16"/>
               </w:rPr>
-              <w:t xml:space="preserve">2 </w:t>
-            </w:r>
-            <w:r>
-              <w:rPr>
-                <w:sz w:val="16"/>
-                <w:szCs w:val="16"/>
-              </w:rPr>
-              <w:t>(40%)</w:t>
+              <w:t>2 (40%)</w:t>
             </w:r>
           </w:p>
           <w:p>
@@ -10375,14 +10282,7 @@
                 <w:sz w:val="16"/>
                 <w:szCs w:val="16"/>
               </w:rPr>
-              <w:t xml:space="preserve">3 </w:t>
-            </w:r>
-            <w:r>
-              <w:rPr>
-                <w:sz w:val="16"/>
-                <w:szCs w:val="16"/>
-              </w:rPr>
-              <w:t>(60%)</w:t>
+              <w:t>3 (60%)</w:t>
             </w:r>
           </w:p>
           <w:p>
@@ -12581,7 +12481,6 @@
         </w:rPr>
         <w:t xml:space="preserve"> version 1.4.0. The </w:t>
       </w:r>
-      <w:proofErr w:type="spellStart"/>
       <w:r>
         <w:rPr>
           <w:rStyle w:val="VerbatimChar"/>
@@ -12593,7 +12492,6 @@
         </w:rPr>
         <w:t>Nsim</w:t>
       </w:r>
-      <w:proofErr w:type="spellEnd"/>
       <w:r>
         <w:rPr>
           <w:szCs w:val="20"/>
@@ -12765,7 +12663,6 @@
         </w:rPr>
         <w:t xml:space="preserve">. Note that the default value of </w:t>
       </w:r>
-      <w:proofErr w:type="spellStart"/>
       <w:r>
         <w:rPr>
           <w:rStyle w:val="VerbatimChar"/>
@@ -12775,9 +12672,14 @@
           <w:sz w:val="20"/>
           <w:szCs w:val="20"/>
         </w:rPr>
-        <w:t>Nsim</w:t>
-      </w:r>
-      <w:proofErr w:type="spellEnd"/>
+        <w:t>Nsim=10000</w:t>
+      </w:r>
+      <w:r>
+        <w:rPr>
+          <w:szCs w:val="20"/>
+        </w:rPr>
+        <w:t xml:space="preserve"> for InSilicoVA ran until 9500 iterations before it stopped due to errors, thus </w:t>
+      </w:r>
       <w:r>
         <w:rPr>
           <w:rStyle w:val="VerbatimChar"/>
@@ -12787,37 +12689,7 @@
           <w:sz w:val="20"/>
           <w:szCs w:val="20"/>
         </w:rPr>
-        <w:t>=10000</w:t>
-      </w:r>
-      <w:r>
-        <w:rPr>
-          <w:szCs w:val="20"/>
-        </w:rPr>
-        <w:t xml:space="preserve"> for InSilicoVA ran until 9500 iterations before it stopped due to errors, thus </w:t>
-      </w:r>
-      <w:proofErr w:type="spellStart"/>
-      <w:r>
-        <w:rPr>
-          <w:rStyle w:val="VerbatimChar"/>
-          <w:rFonts w:ascii="Cambria" w:hAnsi="Cambria"/>
-          <w:i/>
-          <w:iCs/>
-          <w:sz w:val="20"/>
-          <w:szCs w:val="20"/>
-        </w:rPr>
-        <w:t>Nsim</w:t>
-      </w:r>
-      <w:proofErr w:type="spellEnd"/>
-      <w:r>
-        <w:rPr>
-          <w:rStyle w:val="VerbatimChar"/>
-          <w:rFonts w:ascii="Cambria" w:hAnsi="Cambria"/>
-          <w:i/>
-          <w:iCs/>
-          <w:sz w:val="20"/>
-          <w:szCs w:val="20"/>
-        </w:rPr>
-        <w:t>=9500</w:t>
+        <w:t>Nsim=9500</w:t>
       </w:r>
       <w:r>
         <w:rPr>
@@ -13027,7 +12899,6 @@
         <w:lastRenderedPageBreak/>
         <w:t xml:space="preserve">with the total number of records as seen in Equation B1. Then, the </w:t>
       </w:r>
-      <w:proofErr w:type="spellStart"/>
       <w:r>
         <w:rPr>
           <w:i/>
@@ -13035,7 +12906,6 @@
         </w:rPr>
         <w:t>CSMFMaximumError</w:t>
       </w:r>
-      <w:proofErr w:type="spellEnd"/>
       <w:r>
         <w:t xml:space="preserve">, representing the worst possible model, is calculated using Equation B2. Finally, the CSMF accuracy is given by Equation B3, where </w:t>
       </w:r>
@@ -13522,21 +13392,7 @@
                 <w:i/>
                 <w:iCs/>
               </w:rPr>
-              <w:t>(B</w:t>
-            </w:r>
-            <w:r>
-              <w:rPr>
-                <w:i/>
-                <w:iCs/>
-              </w:rPr>
-              <w:t>2</w:t>
-            </w:r>
-            <w:r>
-              <w:rPr>
-                <w:i/>
-                <w:iCs/>
-              </w:rPr>
-              <w:t>)</w:t>
+              <w:t>(B2)</w:t>
             </w:r>
           </w:p>
         </w:tc>
@@ -13817,21 +13673,7 @@
                 <w:i/>
                 <w:iCs/>
               </w:rPr>
-              <w:t>(</w:t>
-            </w:r>
-            <w:r>
-              <w:rPr>
-                <w:i/>
-                <w:iCs/>
-              </w:rPr>
-              <w:t>B3</w:t>
-            </w:r>
-            <w:r>
-              <w:rPr>
-                <w:i/>
-                <w:iCs/>
-              </w:rPr>
-              <w:t>)</w:t>
+              <w:t>(B3)</w:t>
             </w:r>
           </w:p>
         </w:tc>
@@ -15847,39 +15689,7 @@
           <w:lang w:val="en-US"/>
         </w:rPr>
         <w:tab/>
-        <w:t xml:space="preserve">Lawn JE, Kerber K, </w:t>
-      </w:r>
-      <w:proofErr w:type="spellStart"/>
-      <w:r>
-        <w:rPr>
-          <w:color w:val="auto"/>
-          <w:lang w:val="en-US"/>
-        </w:rPr>
-        <w:t>Enweronu</w:t>
-      </w:r>
-      <w:proofErr w:type="spellEnd"/>
-      <w:r>
-        <w:rPr>
-          <w:color w:val="auto"/>
-          <w:lang w:val="en-US"/>
-        </w:rPr>
-        <w:t xml:space="preserve">-Laryea C, Cousens S (2010) 3.6 </w:t>
-      </w:r>
-      <w:proofErr w:type="gramStart"/>
-      <w:r>
-        <w:rPr>
-          <w:color w:val="auto"/>
-          <w:lang w:val="en-US"/>
-        </w:rPr>
-        <w:t>Million</w:t>
-      </w:r>
-      <w:proofErr w:type="gramEnd"/>
-      <w:r>
-        <w:rPr>
-          <w:color w:val="auto"/>
-          <w:lang w:val="en-US"/>
-        </w:rPr>
-        <w:t xml:space="preserve"> Neonatal Deaths—What Is Progressing and What Is Not? Seminars in Perinatology 34:371–386</w:t>
+        <w:t>Lawn JE, Kerber K, Enweronu-Laryea C, Cousens S (2010) 3.6 Million Neonatal Deaths—What Is Progressing and What Is Not? Seminars in Perinatology 34:371–386</w:t>
       </w:r>
     </w:p>
     <w:p>
@@ -15927,23 +15737,7 @@
           <w:lang w:val="en-US"/>
         </w:rPr>
         <w:tab/>
-        <w:t xml:space="preserve">Liu NH, </w:t>
-      </w:r>
-      <w:proofErr w:type="spellStart"/>
-      <w:r>
-        <w:rPr>
-          <w:color w:val="auto"/>
-          <w:lang w:val="en-US"/>
-        </w:rPr>
-        <w:t>Daumit</w:t>
-      </w:r>
-      <w:proofErr w:type="spellEnd"/>
-      <w:r>
-        <w:rPr>
-          <w:color w:val="auto"/>
-          <w:lang w:val="en-US"/>
-        </w:rPr>
-        <w:t xml:space="preserve"> GL, Dua T, et al (2017) Excess mortality in persons with severe mental disorders: a multilevel intervention framework and priorities for clinical practice, policy and research agendas. World Psychiatry 16:30–40</w:t>
+        <w:t>Liu NH, Daumit GL, Dua T, et al (2017) Excess mortality in persons with severe mental disorders: a multilevel intervention framework and priorities for clinical practice, policy and research agendas. World Psychiatry 16:30–40</w:t>
       </w:r>
     </w:p>
     <w:p>
@@ -16039,55 +15833,7 @@
           <w:lang w:val="en-US"/>
         </w:rPr>
         <w:tab/>
-        <w:t xml:space="preserve">Thomas L-M, </w:t>
-      </w:r>
-      <w:proofErr w:type="spellStart"/>
-      <w:r>
-        <w:rPr>
-          <w:color w:val="auto"/>
-          <w:lang w:val="en-US"/>
-        </w:rPr>
-        <w:t>D’Ambruoso</w:t>
-      </w:r>
-      <w:proofErr w:type="spellEnd"/>
-      <w:r>
-        <w:rPr>
-          <w:color w:val="auto"/>
-          <w:lang w:val="en-US"/>
-        </w:rPr>
-        <w:t xml:space="preserve"> L, </w:t>
-      </w:r>
-      <w:proofErr w:type="spellStart"/>
-      <w:r>
-        <w:rPr>
-          <w:color w:val="auto"/>
-          <w:lang w:val="en-US"/>
-        </w:rPr>
-        <w:t>Balabanova</w:t>
-      </w:r>
-      <w:proofErr w:type="spellEnd"/>
-      <w:r>
-        <w:rPr>
-          <w:color w:val="auto"/>
-          <w:lang w:val="en-US"/>
-        </w:rPr>
-        <w:t xml:space="preserve"> D (2018) Verbal autopsy in health policy and systems: a literature review. BMJ Global Health </w:t>
-      </w:r>
-      <w:proofErr w:type="gramStart"/>
-      <w:r>
-        <w:rPr>
-          <w:color w:val="auto"/>
-          <w:lang w:val="en-US"/>
-        </w:rPr>
-        <w:t>3:e</w:t>
-      </w:r>
-      <w:proofErr w:type="gramEnd"/>
-      <w:r>
-        <w:rPr>
-          <w:color w:val="auto"/>
-          <w:lang w:val="en-US"/>
-        </w:rPr>
-        <w:t>000639</w:t>
+        <w:t>Thomas L-M, D’Ambruoso L, Balabanova D (2018) Verbal autopsy in health policy and systems: a literature review. BMJ Global Health 3:e000639</w:t>
       </w:r>
     </w:p>
     <w:p>
@@ -16111,38 +15857,7 @@
           <w:lang w:val="en-US"/>
         </w:rPr>
         <w:tab/>
-      </w:r>
-      <w:proofErr w:type="spellStart"/>
-      <w:r>
-        <w:rPr>
-          <w:color w:val="auto"/>
-          <w:lang w:val="en-US"/>
-        </w:rPr>
-        <w:t>Rampatige</w:t>
-      </w:r>
-      <w:proofErr w:type="spellEnd"/>
-      <w:r>
-        <w:rPr>
-          <w:color w:val="auto"/>
-          <w:lang w:val="en-US"/>
-        </w:rPr>
-        <w:t xml:space="preserve"> R, Mikkelsen L, Hernandez B, Riley I, Lopez AD (2014) Systematic review of statistics on causes of deaths in hospitals: strengthening the evidence for </w:t>
-      </w:r>
-      <w:proofErr w:type="gramStart"/>
-      <w:r>
-        <w:rPr>
-          <w:color w:val="auto"/>
-          <w:lang w:val="en-US"/>
-        </w:rPr>
-        <w:t>policy-makers</w:t>
-      </w:r>
-      <w:proofErr w:type="gramEnd"/>
-      <w:r>
-        <w:rPr>
-          <w:color w:val="auto"/>
-          <w:lang w:val="en-US"/>
-        </w:rPr>
-        <w:t>. Bull World Health Organ 92:807–816</w:t>
+        <w:t>Rampatige R, Mikkelsen L, Hernandez B, Riley I, Lopez AD (2014) Systematic review of statistics on causes of deaths in hospitals: strengthening the evidence for policy-makers. Bull World Health Organ 92:807–816</w:t>
       </w:r>
     </w:p>
     <w:p>
@@ -16166,23 +15881,7 @@
           <w:lang w:val="en-US"/>
         </w:rPr>
         <w:tab/>
-        <w:t xml:space="preserve">Adair T (2021) Who dies where? Estimating the percentage of deaths that occur at home. BMJ Global Health </w:t>
-      </w:r>
-      <w:proofErr w:type="gramStart"/>
-      <w:r>
-        <w:rPr>
-          <w:color w:val="auto"/>
-          <w:lang w:val="en-US"/>
-        </w:rPr>
-        <w:t>6:e</w:t>
-      </w:r>
-      <w:proofErr w:type="gramEnd"/>
-      <w:r>
-        <w:rPr>
-          <w:color w:val="auto"/>
-          <w:lang w:val="en-US"/>
-        </w:rPr>
-        <w:t>006766</w:t>
+        <w:t>Adair T (2021) Who dies where? Estimating the percentage of deaths that occur at home. BMJ Global Health 6:e006766</w:t>
       </w:r>
     </w:p>
     <w:p>
@@ -16230,23 +15929,7 @@
           <w:lang w:val="en-US"/>
         </w:rPr>
         <w:tab/>
-        <w:t xml:space="preserve">Chandramohan D, </w:t>
-      </w:r>
-      <w:proofErr w:type="spellStart"/>
-      <w:r>
-        <w:rPr>
-          <w:color w:val="auto"/>
-          <w:lang w:val="en-US"/>
-        </w:rPr>
-        <w:t>Fottrell</w:t>
-      </w:r>
-      <w:proofErr w:type="spellEnd"/>
-      <w:r>
-        <w:rPr>
-          <w:color w:val="auto"/>
-          <w:lang w:val="en-US"/>
-        </w:rPr>
-        <w:t xml:space="preserve"> E, Leitao J, et al (2021) Estimating causes of death where there is no medical certification: evolution and state of the art of verbal autopsy. Global Health Action 14:1982486</w:t>
+        <w:t>Chandramohan D, Fottrell E, Leitao J, et al (2021) Estimating causes of death where there is no medical certification: evolution and state of the art of verbal autopsy. Global Health Action 14:1982486</w:t>
       </w:r>
     </w:p>
     <w:p>
@@ -16294,55 +15977,7 @@
           <w:lang w:val="en-US"/>
         </w:rPr>
         <w:tab/>
-        <w:t xml:space="preserve">Gomes M, Begum R, Sati P, Dikshit R, Gupta PC, Kumar R, Sheth J, Habib A, Jha P (2017) Nationwide Mortality Studies </w:t>
-      </w:r>
-      <w:proofErr w:type="gramStart"/>
-      <w:r>
-        <w:rPr>
-          <w:color w:val="auto"/>
-          <w:lang w:val="en-US"/>
-        </w:rPr>
-        <w:t>To</w:t>
-      </w:r>
-      <w:proofErr w:type="gramEnd"/>
-      <w:r>
-        <w:rPr>
-          <w:color w:val="auto"/>
-          <w:lang w:val="en-US"/>
-        </w:rPr>
-        <w:t xml:space="preserve"> Quantify Causes </w:t>
-      </w:r>
-      <w:proofErr w:type="gramStart"/>
-      <w:r>
-        <w:rPr>
-          <w:color w:val="auto"/>
-          <w:lang w:val="en-US"/>
-        </w:rPr>
-        <w:t>Of</w:t>
-      </w:r>
-      <w:proofErr w:type="gramEnd"/>
-      <w:r>
-        <w:rPr>
-          <w:color w:val="auto"/>
-          <w:lang w:val="en-US"/>
-        </w:rPr>
-        <w:t xml:space="preserve"> Death: Relevant Lessons </w:t>
-      </w:r>
-      <w:proofErr w:type="gramStart"/>
-      <w:r>
-        <w:rPr>
-          <w:color w:val="auto"/>
-          <w:lang w:val="en-US"/>
-        </w:rPr>
-        <w:t>From</w:t>
-      </w:r>
-      <w:proofErr w:type="gramEnd"/>
-      <w:r>
-        <w:rPr>
-          <w:color w:val="auto"/>
-          <w:lang w:val="en-US"/>
-        </w:rPr>
-        <w:t xml:space="preserve"> India’s Million Death Study. Health Affairs 36:1887–1895</w:t>
+        <w:t>Gomes M, Begum R, Sati P, Dikshit R, Gupta PC, Kumar R, Sheth J, Habib A, Jha P (2017) Nationwide Mortality Studies To Quantify Causes Of Death: Relevant Lessons From India’s Million Death Study. Health Affairs 36:1887–1895</w:t>
       </w:r>
     </w:p>
     <w:p>
@@ -16367,23 +16002,7 @@
           <w:lang w:val="en-US"/>
         </w:rPr>
         <w:tab/>
-        <w:t xml:space="preserve">Jha P, Gajalakshmi V, Gupta PC, Kumar R, Mony P, Dhingra N, Peto R, Collaborators R-CPS (2005) Prospective Study of One Million Deaths in India: Rationale, Design, and Validation Results. PLOS Medicine </w:t>
-      </w:r>
-      <w:proofErr w:type="gramStart"/>
-      <w:r>
-        <w:rPr>
-          <w:color w:val="auto"/>
-          <w:lang w:val="en-US"/>
-        </w:rPr>
-        <w:t>3:e</w:t>
-      </w:r>
-      <w:proofErr w:type="gramEnd"/>
-      <w:r>
-        <w:rPr>
-          <w:color w:val="auto"/>
-          <w:lang w:val="en-US"/>
-        </w:rPr>
-        <w:t>18</w:t>
+        <w:t>Jha P, Gajalakshmi V, Gupta PC, Kumar R, Mony P, Dhingra N, Peto R, Collaborators R-CPS (2005) Prospective Study of One Million Deaths in India: Rationale, Design, and Validation Results. PLOS Medicine 3:e18</w:t>
       </w:r>
     </w:p>
     <w:p>
@@ -16407,23 +16026,7 @@
           <w:lang w:val="en-US"/>
         </w:rPr>
         <w:tab/>
-        <w:t xml:space="preserve">McCormick TH, Li ZR, Calvert C, </w:t>
-      </w:r>
-      <w:proofErr w:type="spellStart"/>
-      <w:r>
-        <w:rPr>
-          <w:color w:val="auto"/>
-          <w:lang w:val="en-US"/>
-        </w:rPr>
-        <w:t>Crampin</w:t>
-      </w:r>
-      <w:proofErr w:type="spellEnd"/>
-      <w:r>
-        <w:rPr>
-          <w:color w:val="auto"/>
-          <w:lang w:val="en-US"/>
-        </w:rPr>
-        <w:t xml:space="preserve"> AC, Kahn K, Clark SJ (2016) Probabilistic Cause-of-death Assignment using Verbal Autopsies. J Am Stat Assoc 111:1036–1049</w:t>
+        <w:t>McCormick TH, Li ZR, Calvert C, Crampin AC, Kahn K, Clark SJ (2016) Probabilistic Cause-of-death Assignment using Verbal Autopsies. J Am Stat Assoc 111:1036–1049</w:t>
       </w:r>
     </w:p>
     <w:p>
@@ -16447,39 +16050,7 @@
           <w:lang w:val="en-US"/>
         </w:rPr>
         <w:tab/>
-        <w:t xml:space="preserve">Morris SK, Bassani DG, Kumar R, Awasthi S, Paul VK, Jha P (2010) Factors associated with physician agreement on verbal autopsy of over 27000 childhood deaths in India. </w:t>
-      </w:r>
-      <w:proofErr w:type="spellStart"/>
-      <w:r>
-        <w:rPr>
-          <w:color w:val="auto"/>
-          <w:lang w:val="en-US"/>
-        </w:rPr>
-        <w:t>PloS</w:t>
-      </w:r>
-      <w:proofErr w:type="spellEnd"/>
-      <w:r>
-        <w:rPr>
-          <w:color w:val="auto"/>
-          <w:lang w:val="en-US"/>
-        </w:rPr>
-        <w:t xml:space="preserve"> one </w:t>
-      </w:r>
-      <w:proofErr w:type="gramStart"/>
-      <w:r>
-        <w:rPr>
-          <w:color w:val="auto"/>
-          <w:lang w:val="en-US"/>
-        </w:rPr>
-        <w:t>5:e</w:t>
-      </w:r>
-      <w:proofErr w:type="gramEnd"/>
-      <w:r>
-        <w:rPr>
-          <w:color w:val="auto"/>
-          <w:lang w:val="en-US"/>
-        </w:rPr>
-        <w:t>9583</w:t>
+        <w:t>Morris SK, Bassani DG, Kumar R, Awasthi S, Paul VK, Jha P (2010) Factors associated with physician agreement on verbal autopsy of over 27000 childhood deaths in India. PloS one 5:e9583</w:t>
       </w:r>
     </w:p>
     <w:p>
@@ -16527,38 +16098,7 @@
           <w:lang w:val="en-US"/>
         </w:rPr>
         <w:tab/>
-      </w:r>
-      <w:proofErr w:type="spellStart"/>
-      <w:r>
-        <w:rPr>
-          <w:color w:val="auto"/>
-          <w:lang w:val="en-US"/>
-        </w:rPr>
-        <w:t>Byass</w:t>
-      </w:r>
-      <w:proofErr w:type="spellEnd"/>
-      <w:r>
-        <w:rPr>
-          <w:color w:val="auto"/>
-          <w:lang w:val="en-US"/>
-        </w:rPr>
-        <w:t xml:space="preserve"> P, Hussain-Alkhateeb L, </w:t>
-      </w:r>
-      <w:proofErr w:type="spellStart"/>
-      <w:r>
-        <w:rPr>
-          <w:color w:val="auto"/>
-          <w:lang w:val="en-US"/>
-        </w:rPr>
-        <w:t>D’Ambruoso</w:t>
-      </w:r>
-      <w:proofErr w:type="spellEnd"/>
-      <w:r>
-        <w:rPr>
-          <w:color w:val="auto"/>
-          <w:lang w:val="en-US"/>
-        </w:rPr>
-        <w:t xml:space="preserve"> L, et al (2019) An integrated approach to processing WHO-2016 verbal autopsy data: the InterVA-5 model. BMC Medicine 17:102</w:t>
+        <w:t>Byass P, Hussain-Alkhateeb L, D’Ambruoso L, et al (2019) An integrated approach to processing WHO-2016 verbal autopsy data: the InterVA-5 model. BMC Medicine 17:102</w:t>
       </w:r>
     </w:p>
     <w:p>
@@ -16630,23 +16170,7 @@
           <w:lang w:val="en-US"/>
         </w:rPr>
         <w:tab/>
-        <w:t xml:space="preserve">Desai N, Aleksandrowicz L, </w:t>
-      </w:r>
-      <w:proofErr w:type="spellStart"/>
-      <w:r>
-        <w:rPr>
-          <w:color w:val="auto"/>
-          <w:lang w:val="en-US"/>
-        </w:rPr>
-        <w:t>Miasnikof</w:t>
-      </w:r>
-      <w:proofErr w:type="spellEnd"/>
-      <w:r>
-        <w:rPr>
-          <w:color w:val="auto"/>
-          <w:lang w:val="en-US"/>
-        </w:rPr>
-        <w:t xml:space="preserve"> P, et al (2014) Performance of four computer-coded verbal autopsy methods for cause of death assignment compared with physician coding on 24,000 deaths in low- and middle-income countries. BMC Medicine 12:20</w:t>
+        <w:t>Desai N, Aleksandrowicz L, Miasnikof P, et al (2014) Performance of four computer-coded verbal autopsy methods for cause of death assignment compared with physician coding on 24,000 deaths in low- and middle-income countries. BMC Medicine 12:20</w:t>
       </w:r>
     </w:p>
     <w:p>
@@ -16670,23 +16194,7 @@
           <w:lang w:val="en-US"/>
         </w:rPr>
         <w:tab/>
-        <w:t xml:space="preserve">Tunga M, Lungo J, </w:t>
-      </w:r>
-      <w:proofErr w:type="spellStart"/>
-      <w:r>
-        <w:rPr>
-          <w:color w:val="auto"/>
-          <w:lang w:val="en-US"/>
-        </w:rPr>
-        <w:t>Chambua</w:t>
-      </w:r>
-      <w:proofErr w:type="spellEnd"/>
-      <w:r>
-        <w:rPr>
-          <w:color w:val="auto"/>
-          <w:lang w:val="en-US"/>
-        </w:rPr>
-        <w:t xml:space="preserve"> J, Kateule R (2021) Verbal autopsy models in determining causes of death. Tropical Medicine &amp; International Health 26:1560–1567</w:t>
+        <w:t>Tunga M, Lungo J, Chambua J, Kateule R (2021) Verbal autopsy models in determining causes of death. Tropical Medicine &amp; International Health 26:1560–1567</w:t>
       </w:r>
     </w:p>
     <w:p>
@@ -16710,39 +16218,7 @@
           <w:lang w:val="en-US"/>
         </w:rPr>
         <w:tab/>
-        <w:t xml:space="preserve">Oti SO, Kyobutungi C (2010) Verbal autopsy interpretation: a comparative analysis of the </w:t>
-      </w:r>
-      <w:proofErr w:type="spellStart"/>
-      <w:r>
-        <w:rPr>
-          <w:color w:val="auto"/>
-          <w:lang w:val="en-US"/>
-        </w:rPr>
-        <w:t>InterVA</w:t>
-      </w:r>
-      <w:proofErr w:type="spellEnd"/>
-      <w:r>
-        <w:rPr>
-          <w:color w:val="auto"/>
-          <w:lang w:val="en-US"/>
-        </w:rPr>
-        <w:t xml:space="preserve"> model versus physician review in determining causes of death in the Nairobi DSS. </w:t>
-      </w:r>
-      <w:proofErr w:type="spellStart"/>
-      <w:r>
-        <w:rPr>
-          <w:color w:val="auto"/>
-          <w:lang w:val="en-US"/>
-        </w:rPr>
-        <w:t>Popul</w:t>
-      </w:r>
-      <w:proofErr w:type="spellEnd"/>
-      <w:r>
-        <w:rPr>
-          <w:color w:val="auto"/>
-          <w:lang w:val="en-US"/>
-        </w:rPr>
-        <w:t xml:space="preserve"> Health Metrics 8:21</w:t>
+        <w:t>Oti SO, Kyobutungi C (2010) Verbal autopsy interpretation: a comparative analysis of the InterVA model versus physician review in determining causes of death in the Nairobi DSS. Popul Health Metrics 8:21</w:t>
       </w:r>
     </w:p>
     <w:p>
@@ -16766,54 +16242,7 @@
           <w:lang w:val="en-US"/>
         </w:rPr>
         <w:tab/>
-      </w:r>
-      <w:proofErr w:type="spellStart"/>
-      <w:r>
-        <w:rPr>
-          <w:color w:val="auto"/>
-          <w:lang w:val="en-US"/>
-        </w:rPr>
-        <w:t>Jeblee</w:t>
-      </w:r>
-      <w:proofErr w:type="spellEnd"/>
-      <w:r>
-        <w:rPr>
-          <w:color w:val="auto"/>
-          <w:lang w:val="en-US"/>
-        </w:rPr>
-        <w:t xml:space="preserve"> S, Gomes M, Jha P, </w:t>
-      </w:r>
-      <w:proofErr w:type="spellStart"/>
-      <w:r>
-        <w:rPr>
-          <w:color w:val="auto"/>
-          <w:lang w:val="en-US"/>
-        </w:rPr>
-        <w:t>Rudzicz</w:t>
-      </w:r>
-      <w:proofErr w:type="spellEnd"/>
-      <w:r>
-        <w:rPr>
-          <w:color w:val="auto"/>
-          <w:lang w:val="en-US"/>
-        </w:rPr>
-        <w:t xml:space="preserve"> F, Hirst G (2019) Automatically determining cause of death from verbal autopsy narratives. BMC Med Inform </w:t>
-      </w:r>
-      <w:proofErr w:type="spellStart"/>
-      <w:r>
-        <w:rPr>
-          <w:color w:val="auto"/>
-          <w:lang w:val="en-US"/>
-        </w:rPr>
-        <w:t>Decis</w:t>
-      </w:r>
-      <w:proofErr w:type="spellEnd"/>
-      <w:r>
-        <w:rPr>
-          <w:color w:val="auto"/>
-          <w:lang w:val="en-US"/>
-        </w:rPr>
-        <w:t xml:space="preserve"> Mak 19:127</w:t>
+        <w:t>Jeblee S, Gomes M, Jha P, Rudzicz F, Hirst G (2019) Automatically determining cause of death from verbal autopsy narratives. BMC Med Inform Decis Mak 19:127</w:t>
       </w:r>
     </w:p>
     <w:p>
@@ -16837,39 +16266,7 @@
           <w:lang w:val="en-US"/>
         </w:rPr>
         <w:tab/>
-        <w:t xml:space="preserve">Blanco A, Pérez A, Casillas A, Cobos D (2021) Extracting Cause of Death </w:t>
-      </w:r>
-      <w:proofErr w:type="gramStart"/>
-      <w:r>
-        <w:rPr>
-          <w:color w:val="auto"/>
-          <w:lang w:val="en-US"/>
-        </w:rPr>
-        <w:t>From</w:t>
-      </w:r>
-      <w:proofErr w:type="gramEnd"/>
-      <w:r>
-        <w:rPr>
-          <w:color w:val="auto"/>
-          <w:lang w:val="en-US"/>
-        </w:rPr>
-        <w:t xml:space="preserve"> Verbal Autopsy </w:t>
-      </w:r>
-      <w:proofErr w:type="gramStart"/>
-      <w:r>
-        <w:rPr>
-          <w:color w:val="auto"/>
-          <w:lang w:val="en-US"/>
-        </w:rPr>
-        <w:t>With</w:t>
-      </w:r>
-      <w:proofErr w:type="gramEnd"/>
-      <w:r>
-        <w:rPr>
-          <w:color w:val="auto"/>
-          <w:lang w:val="en-US"/>
-        </w:rPr>
-        <w:t xml:space="preserve"> Deep Learning Interpretable Methods. IEEE Journal of Biomedical and Health Informatics 25:1315–1325</w:t>
+        <w:t>Blanco A, Pérez A, Casillas A, Cobos D (2021) Extracting Cause of Death From Verbal Autopsy With Deep Learning Interpretable Methods. IEEE Journal of Biomedical and Health Informatics 25:1315–1325</w:t>
       </w:r>
     </w:p>
     <w:p>
@@ -16893,39 +16290,7 @@
           <w:lang w:val="en-US"/>
         </w:rPr>
         <w:tab/>
-        <w:t xml:space="preserve">King C, </w:t>
-      </w:r>
-      <w:proofErr w:type="spellStart"/>
-      <w:r>
-        <w:rPr>
-          <w:color w:val="auto"/>
-          <w:lang w:val="en-US"/>
-        </w:rPr>
-        <w:t>Zamawe</w:t>
-      </w:r>
-      <w:proofErr w:type="spellEnd"/>
-      <w:r>
-        <w:rPr>
-          <w:color w:val="auto"/>
-          <w:lang w:val="en-US"/>
-        </w:rPr>
-        <w:t xml:space="preserve"> C, Banda M, et al (2016) The quality and diagnostic value of open narratives in verbal autopsy: a mixed-methods analysis of partnered interviews from Malawi. BMC Med Res </w:t>
-      </w:r>
-      <w:proofErr w:type="spellStart"/>
-      <w:r>
-        <w:rPr>
-          <w:color w:val="auto"/>
-          <w:lang w:val="en-US"/>
-        </w:rPr>
-        <w:t>Methodol</w:t>
-      </w:r>
-      <w:proofErr w:type="spellEnd"/>
-      <w:r>
-        <w:rPr>
-          <w:color w:val="auto"/>
-          <w:lang w:val="en-US"/>
-        </w:rPr>
-        <w:t xml:space="preserve"> 16:13</w:t>
+        <w:t>King C, Zamawe C, Banda M, et al (2016) The quality and diagnostic value of open narratives in verbal autopsy: a mixed-methods analysis of partnered interviews from Malawi. BMC Med Res Methodol 16:13</w:t>
       </w:r>
     </w:p>
     <w:p>
@@ -16997,38 +16362,7 @@
           <w:lang w:val="en-US"/>
         </w:rPr>
         <w:tab/>
-      </w:r>
-      <w:proofErr w:type="spellStart"/>
-      <w:r>
-        <w:rPr>
-          <w:color w:val="auto"/>
-          <w:lang w:val="en-US"/>
-        </w:rPr>
-        <w:t>Svyatkovskiy</w:t>
-      </w:r>
-      <w:proofErr w:type="spellEnd"/>
-      <w:r>
-        <w:rPr>
-          <w:color w:val="auto"/>
-          <w:lang w:val="en-US"/>
-        </w:rPr>
-        <w:t xml:space="preserve"> A, Deng SK, Fu S, Sundaresan N (2020) </w:t>
-      </w:r>
-      <w:proofErr w:type="spellStart"/>
-      <w:r>
-        <w:rPr>
-          <w:color w:val="auto"/>
-          <w:lang w:val="en-US"/>
-        </w:rPr>
-        <w:t>IntelliCode</w:t>
-      </w:r>
-      <w:proofErr w:type="spellEnd"/>
-      <w:r>
-        <w:rPr>
-          <w:color w:val="auto"/>
-          <w:lang w:val="en-US"/>
-        </w:rPr>
-        <w:t xml:space="preserve"> compose: code generation using transformer. In: Proceedings of the 28th ACM Joint Meeting on European Software Engineering Conference and Symposium on the Foundations of Software Engineering. Association for Computing Machinery, New York, NY, USA, pp 1433–1443</w:t>
+        <w:t>Svyatkovskiy A, Deng SK, Fu S, Sundaresan N (2020) IntelliCode compose: code generation using transformer. In: Proceedings of the 28th ACM Joint Meeting on European Software Engineering Conference and Symposium on the Foundations of Software Engineering. Association for Computing Machinery, New York, NY, USA, pp 1433–1443</w:t>
       </w:r>
     </w:p>
     <w:p>
@@ -17101,23 +16435,7 @@
           <w:lang w:val="en-US"/>
         </w:rPr>
         <w:tab/>
-        <w:t xml:space="preserve">OpenAI, </w:t>
-      </w:r>
-      <w:proofErr w:type="spellStart"/>
-      <w:r>
-        <w:rPr>
-          <w:color w:val="auto"/>
-          <w:lang w:val="en-US"/>
-        </w:rPr>
-        <w:t>Achiam</w:t>
-      </w:r>
-      <w:proofErr w:type="spellEnd"/>
-      <w:r>
-        <w:rPr>
-          <w:color w:val="auto"/>
-          <w:lang w:val="en-US"/>
-        </w:rPr>
-        <w:t xml:space="preserve"> J, Adler S, et al (2023) GPT-4 Technical Report. https://doi.org/10.48550/arXiv.2303.08774</w:t>
+        <w:t>OpenAI, Achiam J, Adler S, et al (2023) GPT-4 Technical Report. https://doi.org/10.48550/arXiv.2303.08774</w:t>
       </w:r>
     </w:p>
     <w:p>
@@ -17165,23 +16483,7 @@
           <w:lang w:val="en-US"/>
         </w:rPr>
         <w:tab/>
-        <w:t xml:space="preserve">Carshon-Marsh R, Aimone A, Ansumana R, et al (2022) Child, maternal, and adult mortality in Sierra Leone: nationally representative mortality survey 2018–20. The Lancet Global Health </w:t>
-      </w:r>
-      <w:proofErr w:type="gramStart"/>
-      <w:r>
-        <w:rPr>
-          <w:color w:val="auto"/>
-          <w:lang w:val="en-US"/>
-        </w:rPr>
-        <w:t>10:e</w:t>
-      </w:r>
-      <w:proofErr w:type="gramEnd"/>
-      <w:r>
-        <w:rPr>
-          <w:color w:val="auto"/>
-          <w:lang w:val="en-US"/>
-        </w:rPr>
-        <w:t>114–e123</w:t>
+        <w:t>Carshon-Marsh R, Aimone A, Ansumana R, et al (2022) Child, maternal, and adult mortality in Sierra Leone: nationally representative mortality survey 2018–20. The Lancet Global Health 10:e114–e123</w:t>
       </w:r>
     </w:p>
     <w:p>
@@ -17253,55 +16555,7 @@
           <w:lang w:val="en-US"/>
         </w:rPr>
         <w:tab/>
-        <w:t xml:space="preserve">Barnett ML, </w:t>
-      </w:r>
-      <w:proofErr w:type="spellStart"/>
-      <w:r>
-        <w:rPr>
-          <w:color w:val="auto"/>
-          <w:lang w:val="en-US"/>
-        </w:rPr>
-        <w:t>Boddupalli</w:t>
-      </w:r>
-      <w:proofErr w:type="spellEnd"/>
-      <w:r>
-        <w:rPr>
-          <w:color w:val="auto"/>
-          <w:lang w:val="en-US"/>
-        </w:rPr>
-        <w:t xml:space="preserve"> D, </w:t>
-      </w:r>
-      <w:proofErr w:type="spellStart"/>
-      <w:r>
-        <w:rPr>
-          <w:color w:val="auto"/>
-          <w:lang w:val="en-US"/>
-        </w:rPr>
-        <w:t>Nundy</w:t>
-      </w:r>
-      <w:proofErr w:type="spellEnd"/>
-      <w:r>
-        <w:rPr>
-          <w:color w:val="auto"/>
-          <w:lang w:val="en-US"/>
-        </w:rPr>
-        <w:t xml:space="preserve"> S, Bates DW (2019) Comparative Accuracy of Diagnosis by Collective Intelligence of Multiple Physicians vs Individual Physicians. JAMA Network Open </w:t>
-      </w:r>
-      <w:proofErr w:type="gramStart"/>
-      <w:r>
-        <w:rPr>
-          <w:color w:val="auto"/>
-          <w:lang w:val="en-US"/>
-        </w:rPr>
-        <w:t>2:e</w:t>
-      </w:r>
-      <w:proofErr w:type="gramEnd"/>
-      <w:r>
-        <w:rPr>
-          <w:color w:val="auto"/>
-          <w:lang w:val="en-US"/>
-        </w:rPr>
-        <w:t>190096</w:t>
+        <w:t>Barnett ML, Boddupalli D, Nundy S, Bates DW (2019) Comparative Accuracy of Diagnosis by Collective Intelligence of Multiple Physicians vs Individual Physicians. JAMA Network Open 2:e190096</w:t>
       </w:r>
     </w:p>
     <w:p>
@@ -17325,23 +16579,7 @@
           <w:lang w:val="en-US"/>
         </w:rPr>
         <w:tab/>
-        <w:t xml:space="preserve">Hsiao M, Morris SK, Bassani DG, Montgomery AL, Thakur JS, Jha P (2012) Factors Associated with Physician Agreement on Verbal Autopsy of over 11500 Injury Deaths in India. PLOS ONE </w:t>
-      </w:r>
-      <w:proofErr w:type="gramStart"/>
-      <w:r>
-        <w:rPr>
-          <w:color w:val="auto"/>
-          <w:lang w:val="en-US"/>
-        </w:rPr>
-        <w:t>7:e</w:t>
-      </w:r>
-      <w:proofErr w:type="gramEnd"/>
-      <w:r>
-        <w:rPr>
-          <w:color w:val="auto"/>
-          <w:lang w:val="en-US"/>
-        </w:rPr>
-        <w:t>30336</w:t>
+        <w:t>Hsiao M, Morris SK, Bassani DG, Montgomery AL, Thakur JS, Jha P (2012) Factors Associated with Physician Agreement on Verbal Autopsy of over 11500 Injury Deaths in India. PLOS ONE 7:e30336</w:t>
       </w:r>
     </w:p>
     <w:p>
@@ -17389,23 +16627,7 @@
           <w:lang w:val="en-US"/>
         </w:rPr>
         <w:tab/>
-        <w:t xml:space="preserve">Benara SK, Sharma S, Juneja A, Nair S, Gulati BK, Singh </w:t>
-      </w:r>
-      <w:proofErr w:type="spellStart"/>
-      <w:r>
-        <w:rPr>
-          <w:color w:val="auto"/>
-          <w:lang w:val="en-US"/>
-        </w:rPr>
-        <w:t>KhJ</w:t>
-      </w:r>
-      <w:proofErr w:type="spellEnd"/>
-      <w:r>
-        <w:rPr>
-          <w:color w:val="auto"/>
-          <w:lang w:val="en-US"/>
-        </w:rPr>
-        <w:t>, Singh L, Yadav VP, Rao C, Rao MVV (2023) Evaluation of methods for assigning causes of death from verbal autopsies in India. Front Big Data 6:1197471</w:t>
+        <w:t>Benara SK, Sharma S, Juneja A, Nair S, Gulati BK, Singh KhJ, Singh L, Yadav VP, Rao C, Rao MVV (2023) Evaluation of methods for assigning causes of death from verbal autopsies in India. Front Big Data 6:1197471</w:t>
       </w:r>
     </w:p>
     <w:p>
@@ -17429,23 +16651,7 @@
           <w:lang w:val="en-US"/>
         </w:rPr>
         <w:tab/>
-        <w:t xml:space="preserve">Li ZR, Thomas J, Choi E, McCormick TH, Clark SJ (2023) The </w:t>
-      </w:r>
-      <w:proofErr w:type="spellStart"/>
-      <w:r>
-        <w:rPr>
-          <w:color w:val="auto"/>
-          <w:lang w:val="en-US"/>
-        </w:rPr>
-        <w:t>openVA</w:t>
-      </w:r>
-      <w:proofErr w:type="spellEnd"/>
-      <w:r>
-        <w:rPr>
-          <w:color w:val="auto"/>
-          <w:lang w:val="en-US"/>
-        </w:rPr>
-        <w:t xml:space="preserve"> Toolkit for Verbal Autopsies. The R Journal 1</w:t>
+        <w:t>Li ZR, Thomas J, Choi E, McCormick TH, Clark SJ (2023) The openVA Toolkit for Verbal Autopsies. The R Journal 1</w:t>
       </w:r>
     </w:p>
     <w:p>
@@ -17469,38 +16675,7 @@
           <w:lang w:val="en-US"/>
         </w:rPr>
         <w:tab/>
-      </w:r>
-      <w:proofErr w:type="spellStart"/>
-      <w:r>
-        <w:rPr>
-          <w:color w:val="auto"/>
-          <w:lang w:val="en-US"/>
-        </w:rPr>
-        <w:t>Byass</w:t>
-      </w:r>
-      <w:proofErr w:type="spellEnd"/>
-      <w:r>
-        <w:rPr>
-          <w:color w:val="auto"/>
-          <w:lang w:val="en-US"/>
-        </w:rPr>
-        <w:t xml:space="preserve"> P, Chandramohan D, Clark SJ, et al (2012) Strengthening </w:t>
-      </w:r>
-      <w:proofErr w:type="spellStart"/>
-      <w:r>
-        <w:rPr>
-          <w:color w:val="auto"/>
-          <w:lang w:val="en-US"/>
-        </w:rPr>
-        <w:t>standardised</w:t>
-      </w:r>
-      <w:proofErr w:type="spellEnd"/>
-      <w:r>
-        <w:rPr>
-          <w:color w:val="auto"/>
-          <w:lang w:val="en-US"/>
-        </w:rPr>
-        <w:t xml:space="preserve"> interpretation of verbal autopsy data: the new InterVA-4 tool. Global Health Action 5:19281</w:t>
+        <w:t>Byass P, Chandramohan D, Clark SJ, et al (2012) Strengthening standardised interpretation of verbal autopsy data: the new InterVA-4 tool. Global Health Action 5:19281</w:t>
       </w:r>
     </w:p>
     <w:p>
@@ -17524,23 +16699,7 @@
           <w:lang w:val="en-US"/>
         </w:rPr>
         <w:tab/>
-        <w:t xml:space="preserve">BAYES (1958) An essay towards solving a problem in the doctrine of chances. </w:t>
-      </w:r>
-      <w:proofErr w:type="spellStart"/>
-      <w:r>
-        <w:rPr>
-          <w:color w:val="auto"/>
-          <w:lang w:val="en-US"/>
-        </w:rPr>
-        <w:t>Biometrika</w:t>
-      </w:r>
-      <w:proofErr w:type="spellEnd"/>
-      <w:r>
-        <w:rPr>
-          <w:color w:val="auto"/>
-          <w:lang w:val="en-US"/>
-        </w:rPr>
-        <w:t xml:space="preserve"> 45:296–315</w:t>
+        <w:t>BAYES (1958) An essay towards solving a problem in the doctrine of chances. Biometrika 45:296–315</w:t>
       </w:r>
     </w:p>
     <w:p>
@@ -17564,22 +16723,7 @@
           <w:lang w:val="en-US"/>
         </w:rPr>
         <w:tab/>
-      </w:r>
-      <w:proofErr w:type="spellStart"/>
-      <w:r>
-        <w:rPr>
-          <w:color w:val="auto"/>
-          <w:lang w:val="en-US"/>
-        </w:rPr>
-        <w:t>Brooks</w:t>
-      </w:r>
-      <w:proofErr w:type="spellEnd"/>
-      <w:r>
-        <w:rPr>
-          <w:color w:val="auto"/>
-          <w:lang w:val="en-US"/>
-        </w:rPr>
-        <w:t xml:space="preserve"> S (1998) Markov chain Monte Carlo method and its application. J Royal Statistical Soc D 47:69–100</w:t>
+        <w:t>Brooks S (1998) Markov chain Monte Carlo method and its application. J Royal Statistical Soc D 47:69–100</w:t>
       </w:r>
     </w:p>
     <w:p>
@@ -17676,55 +16820,7 @@
           <w:lang w:val="en-US"/>
         </w:rPr>
         <w:tab/>
-        <w:t xml:space="preserve">Vaswani A, </w:t>
-      </w:r>
-      <w:proofErr w:type="spellStart"/>
-      <w:r>
-        <w:rPr>
-          <w:color w:val="auto"/>
-          <w:lang w:val="en-US"/>
-        </w:rPr>
-        <w:t>Shazeer</w:t>
-      </w:r>
-      <w:proofErr w:type="spellEnd"/>
-      <w:r>
-        <w:rPr>
-          <w:color w:val="auto"/>
-          <w:lang w:val="en-US"/>
-        </w:rPr>
-        <w:t xml:space="preserve"> N, Parmar N, </w:t>
-      </w:r>
-      <w:proofErr w:type="spellStart"/>
-      <w:r>
-        <w:rPr>
-          <w:color w:val="auto"/>
-          <w:lang w:val="en-US"/>
-        </w:rPr>
-        <w:t>Uszkoreit</w:t>
-      </w:r>
-      <w:proofErr w:type="spellEnd"/>
-      <w:r>
-        <w:rPr>
-          <w:color w:val="auto"/>
-          <w:lang w:val="en-US"/>
-        </w:rPr>
-        <w:t xml:space="preserve"> J, Jones L, Gomez AN, Kaiser Ł, </w:t>
-      </w:r>
-      <w:proofErr w:type="spellStart"/>
-      <w:r>
-        <w:rPr>
-          <w:color w:val="auto"/>
-          <w:lang w:val="en-US"/>
-        </w:rPr>
-        <w:t>Polosukhin</w:t>
-      </w:r>
-      <w:proofErr w:type="spellEnd"/>
-      <w:r>
-        <w:rPr>
-          <w:color w:val="auto"/>
-          <w:lang w:val="en-US"/>
-        </w:rPr>
-        <w:t xml:space="preserve"> I (2017) Attention is All you Need. Advances in Neural Information Processing Systems 30:</w:t>
+        <w:t>Vaswani A, Shazeer N, Parmar N, Uszkoreit J, Jones L, Gomez AN, Kaiser Ł, Polosukhin I (2017) Attention is All you Need. Advances in Neural Information Processing Systems 30:</w:t>
       </w:r>
     </w:p>
     <w:p>
@@ -17772,23 +16868,7 @@
           <w:lang w:val="en-US"/>
         </w:rPr>
         <w:tab/>
-        <w:t xml:space="preserve">Christiano PF, </w:t>
-      </w:r>
-      <w:proofErr w:type="spellStart"/>
-      <w:r>
-        <w:rPr>
-          <w:color w:val="auto"/>
-          <w:lang w:val="en-US"/>
-        </w:rPr>
-        <w:t>Leike</w:t>
-      </w:r>
-      <w:proofErr w:type="spellEnd"/>
-      <w:r>
-        <w:rPr>
-          <w:color w:val="auto"/>
-          <w:lang w:val="en-US"/>
-        </w:rPr>
-        <w:t xml:space="preserve"> J, Brown T, Martic M, Legg S, Amodei D (2017) Deep reinforcement learning from human preferences. Advances in neural information processing systems 30:</w:t>
+        <w:t>Christiano PF, Leike J, Brown T, Martic M, Legg S, Amodei D (2017) Deep reinforcement learning from human preferences. Advances in neural information processing systems 30:</w:t>
       </w:r>
     </w:p>
     <w:p>
@@ -17812,22 +16892,7 @@
           <w:lang w:val="en-US"/>
         </w:rPr>
         <w:tab/>
-      </w:r>
-      <w:proofErr w:type="spellStart"/>
-      <w:r>
-        <w:rPr>
-          <w:color w:val="auto"/>
-          <w:lang w:val="en-US"/>
-        </w:rPr>
-        <w:t>Stiennon</w:t>
-      </w:r>
-      <w:proofErr w:type="spellEnd"/>
-      <w:r>
-        <w:rPr>
-          <w:color w:val="auto"/>
-          <w:lang w:val="en-US"/>
-        </w:rPr>
-        <w:t xml:space="preserve"> N, Ouyang L, Wu J, Ziegler D, Lowe R, Voss C, Radford A, Amodei D, Christiano PF (2020) Learning to summarize with human feedback. Advances in Neural Information Processing Systems 33:3008–3021</w:t>
+        <w:t>Stiennon N, Ouyang L, Wu J, Ziegler D, Lowe R, Voss C, Radford A, Amodei D, Christiano PF (2020) Learning to summarize with human feedback. Advances in Neural Information Processing Systems 33:3008–3021</w:t>
       </w:r>
     </w:p>
     <w:p>
@@ -17851,39 +16916,7 @@
           <w:lang w:val="en-US"/>
         </w:rPr>
         <w:tab/>
-        <w:t xml:space="preserve">Wirth C, </w:t>
-      </w:r>
-      <w:proofErr w:type="spellStart"/>
-      <w:r>
-        <w:rPr>
-          <w:color w:val="auto"/>
-          <w:lang w:val="en-US"/>
-        </w:rPr>
-        <w:t>Akrour</w:t>
-      </w:r>
-      <w:proofErr w:type="spellEnd"/>
-      <w:r>
-        <w:rPr>
-          <w:color w:val="auto"/>
-          <w:lang w:val="en-US"/>
-        </w:rPr>
-        <w:t xml:space="preserve"> R, Neumann G, </w:t>
-      </w:r>
-      <w:proofErr w:type="spellStart"/>
-      <w:r>
-        <w:rPr>
-          <w:color w:val="auto"/>
-          <w:lang w:val="en-US"/>
-        </w:rPr>
-        <w:t>Fürnkranz</w:t>
-      </w:r>
-      <w:proofErr w:type="spellEnd"/>
-      <w:r>
-        <w:rPr>
-          <w:color w:val="auto"/>
-          <w:lang w:val="en-US"/>
-        </w:rPr>
-        <w:t xml:space="preserve"> J (2017) A survey of preference-based reinforcement learning methods. J Mach Learn Res 18:4945–4990</w:t>
+        <w:t>Wirth C, Akrour R, Neumann G, Fürnkranz J (2017) A survey of preference-based reinforcement learning methods. J Mach Learn Res 18:4945–4990</w:t>
       </w:r>
     </w:p>
     <w:p>
@@ -17931,23 +16964,7 @@
           <w:lang w:val="en-US"/>
         </w:rPr>
         <w:tab/>
-        <w:t xml:space="preserve">Murray CJ, Lozano R, Flaxman AD, </w:t>
-      </w:r>
-      <w:proofErr w:type="spellStart"/>
-      <w:r>
-        <w:rPr>
-          <w:color w:val="auto"/>
-          <w:lang w:val="en-US"/>
-        </w:rPr>
-        <w:t>Vahdatpour</w:t>
-      </w:r>
-      <w:proofErr w:type="spellEnd"/>
-      <w:r>
-        <w:rPr>
-          <w:color w:val="auto"/>
-          <w:lang w:val="en-US"/>
-        </w:rPr>
-        <w:t xml:space="preserve"> A, Lopez AD (2011) Robust metrics for assessing the performance of different verbal autopsy cause assignment methods in validation studies. Population Health Metrics 9:28</w:t>
+        <w:t>Murray CJ, Lozano R, Flaxman AD, Vahdatpour A, Lopez AD (2011) Robust metrics for assessing the performance of different verbal autopsy cause assignment methods in validation studies. Population Health Metrics 9:28</w:t>
       </w:r>
     </w:p>
     <w:p>
@@ -17971,22 +16988,7 @@
           <w:lang w:val="en-US"/>
         </w:rPr>
         <w:tab/>
-      </w:r>
-      <w:proofErr w:type="spellStart"/>
-      <w:r>
-        <w:rPr>
-          <w:color w:val="auto"/>
-          <w:lang w:val="en-US"/>
-        </w:rPr>
-        <w:t>Setel</w:t>
-      </w:r>
-      <w:proofErr w:type="spellEnd"/>
-      <w:r>
-        <w:rPr>
-          <w:color w:val="auto"/>
-          <w:lang w:val="en-US"/>
-        </w:rPr>
-        <w:t xml:space="preserve"> PW, Whiting DR, Hemed Y, Chandramohan D, Wolfson LJ, Alberti KGMM, Lopez AD (2006) Validity of verbal autopsy procedures for determining cause of death in Tanzania. Tropical Medicine &amp; International Health 11:681–696</w:t>
+        <w:t>Setel PW, Whiting DR, Hemed Y, Chandramohan D, Wolfson LJ, Alberti KGMM, Lopez AD (2006) Validity of verbal autopsy procedures for determining cause of death in Tanzania. Tropical Medicine &amp; International Health 11:681–696</w:t>
       </w:r>
     </w:p>
     <w:p>
@@ -18034,23 +17036,7 @@
           <w:lang w:val="en-US"/>
         </w:rPr>
         <w:tab/>
-        <w:t xml:space="preserve">Rasmussen LA, Cascio MA, Ferrand A, Shevell M, Racine E (2019) The complexity of physicians’ understanding and management of prognostic uncertainty in neonatal hypoxic-ischemic encephalopathy. J </w:t>
-      </w:r>
-      <w:proofErr w:type="spellStart"/>
-      <w:r>
-        <w:rPr>
-          <w:color w:val="auto"/>
-          <w:lang w:val="en-US"/>
-        </w:rPr>
-        <w:t>Perinatol</w:t>
-      </w:r>
-      <w:proofErr w:type="spellEnd"/>
-      <w:r>
-        <w:rPr>
-          <w:color w:val="auto"/>
-          <w:lang w:val="en-US"/>
-        </w:rPr>
-        <w:t xml:space="preserve"> 39:278–285</w:t>
+        <w:t>Rasmussen LA, Cascio MA, Ferrand A, Shevell M, Racine E (2019) The complexity of physicians’ understanding and management of prognostic uncertainty in neonatal hypoxic-ischemic encephalopathy. J Perinatol 39:278–285</w:t>
       </w:r>
     </w:p>
     <w:p>
@@ -18074,39 +17060,7 @@
           <w:lang w:val="en-US"/>
         </w:rPr>
         <w:tab/>
-        <w:t xml:space="preserve">Faison G, Chou F-S, </w:t>
-      </w:r>
-      <w:proofErr w:type="spellStart"/>
-      <w:r>
-        <w:rPr>
-          <w:color w:val="auto"/>
-          <w:lang w:val="en-US"/>
-        </w:rPr>
-        <w:t>Feudtner</w:t>
-      </w:r>
-      <w:proofErr w:type="spellEnd"/>
-      <w:r>
-        <w:rPr>
-          <w:color w:val="auto"/>
-          <w:lang w:val="en-US"/>
-        </w:rPr>
-        <w:t xml:space="preserve"> C, Janvier A (2023) When the Unknown Is Unknowable: Confronting Diagnostic Uncertainty. Pediatrics </w:t>
-      </w:r>
-      <w:proofErr w:type="gramStart"/>
-      <w:r>
-        <w:rPr>
-          <w:color w:val="auto"/>
-          <w:lang w:val="en-US"/>
-        </w:rPr>
-        <w:t>152:e</w:t>
-      </w:r>
-      <w:proofErr w:type="gramEnd"/>
-      <w:r>
-        <w:rPr>
-          <w:color w:val="auto"/>
-          <w:lang w:val="en-US"/>
-        </w:rPr>
-        <w:t>2023061193</w:t>
+        <w:t>Faison G, Chou F-S, Feudtner C, Janvier A (2023) When the Unknown Is Unknowable: Confronting Diagnostic Uncertainty. Pediatrics 152:e2023061193</w:t>
       </w:r>
     </w:p>
     <w:p>
@@ -18178,87 +17132,7 @@
           <w:lang w:val="en-US"/>
         </w:rPr>
         <w:tab/>
-        <w:t xml:space="preserve">Khowaja SA, </w:t>
-      </w:r>
-      <w:proofErr w:type="spellStart"/>
-      <w:r>
-        <w:rPr>
-          <w:color w:val="auto"/>
-          <w:lang w:val="en-US"/>
-        </w:rPr>
-        <w:t>Khuwaja</w:t>
-      </w:r>
-      <w:proofErr w:type="spellEnd"/>
-      <w:r>
-        <w:rPr>
-          <w:color w:val="auto"/>
-          <w:lang w:val="en-US"/>
-        </w:rPr>
-        <w:t xml:space="preserve"> P, Dev K, Wang W, </w:t>
-      </w:r>
-      <w:proofErr w:type="spellStart"/>
-      <w:r>
-        <w:rPr>
-          <w:color w:val="auto"/>
-          <w:lang w:val="en-US"/>
-        </w:rPr>
-        <w:t>Nkenyereye</w:t>
-      </w:r>
-      <w:proofErr w:type="spellEnd"/>
-      <w:r>
-        <w:rPr>
-          <w:color w:val="auto"/>
-          <w:lang w:val="en-US"/>
-        </w:rPr>
-        <w:t xml:space="preserve"> L (2024) ChatGPT Needs SPADE (Sustainability, </w:t>
-      </w:r>
-      <w:proofErr w:type="spellStart"/>
-      <w:r>
-        <w:rPr>
-          <w:color w:val="auto"/>
-          <w:lang w:val="en-US"/>
-        </w:rPr>
-        <w:t>PrivAcy</w:t>
-      </w:r>
-      <w:proofErr w:type="spellEnd"/>
-      <w:r>
-        <w:rPr>
-          <w:color w:val="auto"/>
-          <w:lang w:val="en-US"/>
-        </w:rPr>
-        <w:t xml:space="preserve">, Digital divide, and Ethics) Evaluation: A Review. </w:t>
-      </w:r>
-      <w:proofErr w:type="spellStart"/>
-      <w:r>
-        <w:rPr>
-          <w:color w:val="auto"/>
-          <w:lang w:val="en-US"/>
-        </w:rPr>
-        <w:t>Cogn</w:t>
-      </w:r>
-      <w:proofErr w:type="spellEnd"/>
-      <w:r>
-        <w:rPr>
-          <w:color w:val="auto"/>
-          <w:lang w:val="en-US"/>
-        </w:rPr>
-        <w:t xml:space="preserve"> </w:t>
-      </w:r>
-      <w:proofErr w:type="spellStart"/>
-      <w:r>
-        <w:rPr>
-          <w:color w:val="auto"/>
-          <w:lang w:val="en-US"/>
-        </w:rPr>
-        <w:t>Comput</w:t>
-      </w:r>
-      <w:proofErr w:type="spellEnd"/>
-      <w:r>
-        <w:rPr>
-          <w:color w:val="auto"/>
-          <w:lang w:val="en-US"/>
-        </w:rPr>
-        <w:t>. https://doi.org/10.1007/s12559-024-10285-1</w:t>
+        <w:t>Khowaja SA, Khuwaja P, Dev K, Wang W, Nkenyereye L (2024) ChatGPT Needs SPADE (Sustainability, PrivAcy, Digital divide, and Ethics) Evaluation: A Review. Cogn Comput. https://doi.org/10.1007/s12559-024-10285-1</w:t>
       </w:r>
     </w:p>
     <w:p>
@@ -18306,22 +17180,7 @@
           <w:lang w:val="en-US"/>
         </w:rPr>
         <w:tab/>
-      </w:r>
-      <w:proofErr w:type="spellStart"/>
-      <w:r>
-        <w:rPr>
-          <w:color w:val="auto"/>
-          <w:lang w:val="en-US"/>
-        </w:rPr>
-        <w:t>Intersoft</w:t>
-      </w:r>
-      <w:proofErr w:type="spellEnd"/>
-      <w:r>
-        <w:rPr>
-          <w:color w:val="auto"/>
-          <w:lang w:val="en-US"/>
-        </w:rPr>
-        <w:t xml:space="preserve"> Consulting (2018) General Data Protection Regulation (GDPR) – Legal Text. In: General Data Protection Regulation (GDPR). https://gdpr-info.eu/. Accessed 24 Jun 2025</w:t>
+        <w:t>Intersoft Consulting (2018) General Data Protection Regulation (GDPR) – Legal Text. In: General Data Protection Regulation (GDPR). https://gdpr-info.eu/. Accessed 24 Jun 2025</w:t>
       </w:r>
     </w:p>
     <w:p>
@@ -18346,23 +17205,7 @@
           <w:lang w:val="en-US"/>
         </w:rPr>
         <w:tab/>
-        <w:t xml:space="preserve">Beck EJ, </w:t>
-      </w:r>
-      <w:proofErr w:type="gramStart"/>
-      <w:r>
-        <w:rPr>
-          <w:color w:val="auto"/>
-          <w:lang w:val="en-US"/>
-        </w:rPr>
-        <w:t>Gill ,Wayne</w:t>
-      </w:r>
-      <w:proofErr w:type="gramEnd"/>
-      <w:r>
-        <w:rPr>
-          <w:color w:val="auto"/>
-          <w:lang w:val="en-US"/>
-        </w:rPr>
-        <w:t>, and De Lay PR (2016) Protecting the confidentiality and security of personal health information in low- and middle-income countries in the era of SDGs and Big Data. Global Health Action 9:32089</w:t>
+        <w:t>Beck EJ, Gill ,Wayne, and De Lay PR (2016) Protecting the confidentiality and security of personal health information in low- and middle-income countries in the era of SDGs and Big Data. Global Health Action 9:32089</w:t>
       </w:r>
     </w:p>
     <w:p>
@@ -18386,23 +17229,7 @@
           <w:lang w:val="en-US"/>
         </w:rPr>
         <w:tab/>
-        <w:t xml:space="preserve">Kwarkye TG (2025) “We know what we are doing”: the politics and trends in artificial intelligence policies in Africa. Canadian Journal of African Studies / Revue canadienne des études </w:t>
-      </w:r>
-      <w:proofErr w:type="spellStart"/>
-      <w:r>
-        <w:rPr>
-          <w:color w:val="auto"/>
-          <w:lang w:val="en-US"/>
-        </w:rPr>
-        <w:t>africaines</w:t>
-      </w:r>
-      <w:proofErr w:type="spellEnd"/>
-      <w:r>
-        <w:rPr>
-          <w:color w:val="auto"/>
-          <w:lang w:val="en-US"/>
-        </w:rPr>
-        <w:t xml:space="preserve"> 1–19</w:t>
+        <w:t>Kwarkye TG (2025) “We know what we are doing”: the politics and trends in artificial intelligence policies in Africa. Canadian Journal of African Studies / Revue canadienne des études africaines 1–19</w:t>
       </w:r>
     </w:p>
     <w:p>
@@ -18450,23 +17277,7 @@
           <w:lang w:val="en-US"/>
         </w:rPr>
         <w:tab/>
-        <w:t xml:space="preserve">Johnson D, Goodman R, </w:t>
-      </w:r>
-      <w:proofErr w:type="spellStart"/>
-      <w:r>
-        <w:rPr>
-          <w:color w:val="auto"/>
-          <w:lang w:val="en-US"/>
-        </w:rPr>
-        <w:t>Patrinely</w:t>
-      </w:r>
-      <w:proofErr w:type="spellEnd"/>
-      <w:r>
-        <w:rPr>
-          <w:color w:val="auto"/>
-          <w:lang w:val="en-US"/>
-        </w:rPr>
-        <w:t xml:space="preserve"> J, et al (2023) Assessing the Accuracy and Reliability of AI-Generated Medical Responses: An Evaluation of the Chat-GPT Model. Res Sq rs.3.rs-2566942</w:t>
+        <w:t>Johnson D, Goodman R, Patrinely J, et al (2023) Assessing the Accuracy and Reliability of AI-Generated Medical Responses: An Evaluation of the Chat-GPT Model. Res Sq rs.3.rs-2566942</w:t>
       </w:r>
     </w:p>
     <w:p>
@@ -18514,23 +17325,7 @@
           <w:lang w:val="en-US"/>
         </w:rPr>
         <w:tab/>
-        <w:t xml:space="preserve">Krishna S, Bhambra N, Bleakney R, Bhayana R, Atzen S (2024) Evaluation of Reliability, Repeatability, Robustness, and Confidence of GPT-3.5 and GPT-4 on a Radiology Board–style Examination. Radiology </w:t>
-      </w:r>
-      <w:proofErr w:type="gramStart"/>
-      <w:r>
-        <w:rPr>
-          <w:color w:val="auto"/>
-          <w:lang w:val="en-US"/>
-        </w:rPr>
-        <w:t>311:e</w:t>
-      </w:r>
-      <w:proofErr w:type="gramEnd"/>
-      <w:r>
-        <w:rPr>
-          <w:color w:val="auto"/>
-          <w:lang w:val="en-US"/>
-        </w:rPr>
-        <w:t>232715</w:t>
+        <w:t>Krishna S, Bhambra N, Bleakney R, Bhayana R, Atzen S (2024) Evaluation of Reliability, Repeatability, Robustness, and Confidence of GPT-3.5 and GPT-4 on a Radiology Board–style Examination. Radiology 311:e232715</w:t>
       </w:r>
     </w:p>
     <w:p>
@@ -18554,54 +17349,7 @@
           <w:lang w:val="en-US"/>
         </w:rPr>
         <w:tab/>
-      </w:r>
-      <w:proofErr w:type="spellStart"/>
-      <w:r>
-        <w:rPr>
-          <w:color w:val="auto"/>
-          <w:lang w:val="en-US"/>
-        </w:rPr>
-        <w:t>Setel</w:t>
-      </w:r>
-      <w:proofErr w:type="spellEnd"/>
-      <w:r>
-        <w:rPr>
-          <w:color w:val="auto"/>
-          <w:lang w:val="en-US"/>
-        </w:rPr>
-        <w:t xml:space="preserve"> PW, Macfarlane SB, </w:t>
-      </w:r>
-      <w:proofErr w:type="spellStart"/>
-      <w:r>
-        <w:rPr>
-          <w:color w:val="auto"/>
-          <w:lang w:val="en-US"/>
-        </w:rPr>
-        <w:t>Szreter</w:t>
-      </w:r>
-      <w:proofErr w:type="spellEnd"/>
-      <w:r>
-        <w:rPr>
-          <w:color w:val="auto"/>
-          <w:lang w:val="en-US"/>
-        </w:rPr>
-        <w:t xml:space="preserve"> S, Mikkelsen L, Jha P, Stout S, </w:t>
-      </w:r>
-      <w:proofErr w:type="spellStart"/>
-      <w:r>
-        <w:rPr>
-          <w:color w:val="auto"/>
-          <w:lang w:val="en-US"/>
-        </w:rPr>
-        <w:t>AbouZahr</w:t>
-      </w:r>
-      <w:proofErr w:type="spellEnd"/>
-      <w:r>
-        <w:rPr>
-          <w:color w:val="auto"/>
-          <w:lang w:val="en-US"/>
-        </w:rPr>
-        <w:t xml:space="preserve"> C (2007) A scandal of invisibility: making everyone count by counting everyone. The Lancet 370:1569–1577</w:t>
+        <w:t>Setel PW, Macfarlane SB, Szreter S, Mikkelsen L, Jha P, Stout S, AbouZahr C (2007) A scandal of invisibility: making everyone count by counting everyone. The Lancet 370:1569–1577</w:t>
       </w:r>
     </w:p>
     <w:p>
@@ -18625,38 +17373,7 @@
           <w:lang w:val="en-US"/>
         </w:rPr>
         <w:tab/>
-      </w:r>
-      <w:proofErr w:type="spellStart"/>
-      <w:r>
-        <w:rPr>
-          <w:color w:val="auto"/>
-          <w:lang w:val="en-US"/>
-        </w:rPr>
-        <w:t>Fottrell</w:t>
-      </w:r>
-      <w:proofErr w:type="spellEnd"/>
-      <w:r>
-        <w:rPr>
-          <w:color w:val="auto"/>
-          <w:lang w:val="en-US"/>
-        </w:rPr>
-        <w:t xml:space="preserve"> E, </w:t>
-      </w:r>
-      <w:proofErr w:type="spellStart"/>
-      <w:r>
-        <w:rPr>
-          <w:color w:val="auto"/>
-          <w:lang w:val="en-US"/>
-        </w:rPr>
-        <w:t>Byass</w:t>
-      </w:r>
-      <w:proofErr w:type="spellEnd"/>
-      <w:r>
-        <w:rPr>
-          <w:color w:val="auto"/>
-          <w:lang w:val="en-US"/>
-        </w:rPr>
-        <w:t xml:space="preserve"> P (2010) Verbal autopsy: methods in transition. Epidemiologic reviews 32:38–55</w:t>
+        <w:t>Fottrell E, Byass P (2010) Verbal autopsy: methods in transition. Epidemiologic reviews 32:38–55</w:t>
       </w:r>
     </w:p>
     <w:p>
@@ -18680,54 +17397,7 @@
           <w:lang w:val="en-US"/>
         </w:rPr>
         <w:tab/>
-      </w:r>
-      <w:proofErr w:type="spellStart"/>
-      <w:r>
-        <w:rPr>
-          <w:color w:val="auto"/>
-          <w:lang w:val="en-US"/>
-        </w:rPr>
-        <w:t>Byass</w:t>
-      </w:r>
-      <w:proofErr w:type="spellEnd"/>
-      <w:r>
-        <w:rPr>
-          <w:color w:val="auto"/>
-          <w:lang w:val="en-US"/>
-        </w:rPr>
-        <w:t xml:space="preserve"> P (2010) The Imperfect World of Global Health Estimates. </w:t>
-      </w:r>
-      <w:proofErr w:type="spellStart"/>
-      <w:r>
-        <w:rPr>
-          <w:color w:val="auto"/>
-          <w:lang w:val="en-US"/>
-        </w:rPr>
-        <w:t>PLoS</w:t>
-      </w:r>
-      <w:proofErr w:type="spellEnd"/>
-      <w:r>
-        <w:rPr>
-          <w:color w:val="auto"/>
-          <w:lang w:val="en-US"/>
-        </w:rPr>
-        <w:t xml:space="preserve"> Med </w:t>
-      </w:r>
-      <w:proofErr w:type="gramStart"/>
-      <w:r>
-        <w:rPr>
-          <w:color w:val="auto"/>
-          <w:lang w:val="en-US"/>
-        </w:rPr>
-        <w:t>7:e</w:t>
-      </w:r>
-      <w:proofErr w:type="gramEnd"/>
-      <w:r>
-        <w:rPr>
-          <w:color w:val="auto"/>
-          <w:lang w:val="en-US"/>
-        </w:rPr>
-        <w:t>1001006</w:t>
+        <w:t>Byass P (2010) The Imperfect World of Global Health Estimates. PLoS Med 7:e1001006</w:t>
       </w:r>
     </w:p>
     <w:p>
@@ -18799,87 +17469,7 @@
           <w:lang w:val="en-US"/>
         </w:rPr>
         <w:tab/>
-        <w:t xml:space="preserve">Vos T, Lim SS, </w:t>
-      </w:r>
-      <w:proofErr w:type="spellStart"/>
-      <w:r>
-        <w:rPr>
-          <w:color w:val="auto"/>
-          <w:lang w:val="en-US"/>
-        </w:rPr>
-        <w:t>Abbafati</w:t>
-      </w:r>
-      <w:proofErr w:type="spellEnd"/>
-      <w:r>
-        <w:rPr>
-          <w:color w:val="auto"/>
-          <w:lang w:val="en-US"/>
-        </w:rPr>
-        <w:t xml:space="preserve"> C, Abbas KM, Abbasi M, </w:t>
-      </w:r>
-      <w:proofErr w:type="spellStart"/>
-      <w:r>
-        <w:rPr>
-          <w:color w:val="auto"/>
-          <w:lang w:val="en-US"/>
-        </w:rPr>
-        <w:t>Abbasifard</w:t>
-      </w:r>
-      <w:proofErr w:type="spellEnd"/>
-      <w:r>
-        <w:rPr>
-          <w:color w:val="auto"/>
-          <w:lang w:val="en-US"/>
-        </w:rPr>
-        <w:t xml:space="preserve"> M, Abbasi-</w:t>
-      </w:r>
-      <w:proofErr w:type="spellStart"/>
-      <w:r>
-        <w:rPr>
-          <w:color w:val="auto"/>
-          <w:lang w:val="en-US"/>
-        </w:rPr>
-        <w:t>Kangevari</w:t>
-      </w:r>
-      <w:proofErr w:type="spellEnd"/>
-      <w:r>
-        <w:rPr>
-          <w:color w:val="auto"/>
-          <w:lang w:val="en-US"/>
-        </w:rPr>
-        <w:t xml:space="preserve"> M, </w:t>
-      </w:r>
-      <w:proofErr w:type="spellStart"/>
-      <w:r>
-        <w:rPr>
-          <w:color w:val="auto"/>
-          <w:lang w:val="en-US"/>
-        </w:rPr>
-        <w:t>Abbastabar</w:t>
-      </w:r>
-      <w:proofErr w:type="spellEnd"/>
-      <w:r>
-        <w:rPr>
-          <w:color w:val="auto"/>
-          <w:lang w:val="en-US"/>
-        </w:rPr>
-        <w:t xml:space="preserve"> H, Abd-Allah F, </w:t>
-      </w:r>
-      <w:proofErr w:type="spellStart"/>
-      <w:r>
-        <w:rPr>
-          <w:color w:val="auto"/>
-          <w:lang w:val="en-US"/>
-        </w:rPr>
-        <w:t>Abdelalim</w:t>
-      </w:r>
-      <w:proofErr w:type="spellEnd"/>
-      <w:r>
-        <w:rPr>
-          <w:color w:val="auto"/>
-          <w:lang w:val="en-US"/>
-        </w:rPr>
-        <w:t xml:space="preserve"> A (2020) Global burden of 369 diseases and injuries in 204 countries and territories, 1990–2019: a systematic analysis for the Global Burden of Disease Study 2019. The lancet 396:1204–1222</w:t>
+        <w:t>Vos T, Lim SS, Abbafati C, Abbas KM, Abbasi M, Abbasifard M, Abbasi-Kangevari M, Abbastabar H, Abd-Allah F, Abdelalim A (2020) Global burden of 369 diseases and injuries in 204 countries and territories, 1990–2019: a systematic analysis for the Global Burden of Disease Study 2019. The lancet 396:1204–1222</w:t>
       </w:r>
     </w:p>
     <w:p>
@@ -18903,55 +17493,7 @@
           <w:lang w:val="en-US"/>
         </w:rPr>
         <w:tab/>
-        <w:t xml:space="preserve">Shawon </w:t>
-      </w:r>
-      <w:proofErr w:type="spellStart"/>
-      <w:r>
-        <w:rPr>
-          <w:color w:val="auto"/>
-          <w:lang w:val="en-US"/>
-        </w:rPr>
-        <w:t>MdTH</w:t>
-      </w:r>
-      <w:proofErr w:type="spellEnd"/>
-      <w:r>
-        <w:rPr>
-          <w:color w:val="auto"/>
-          <w:lang w:val="en-US"/>
-        </w:rPr>
-        <w:t xml:space="preserve">, Ashrafi SAA, Azad AK, Firth SM, Chowdhury H, </w:t>
-      </w:r>
-      <w:proofErr w:type="spellStart"/>
-      <w:r>
-        <w:rPr>
-          <w:color w:val="auto"/>
-          <w:lang w:val="en-US"/>
-        </w:rPr>
-        <w:t>Mswia</w:t>
-      </w:r>
-      <w:proofErr w:type="spellEnd"/>
-      <w:r>
-        <w:rPr>
-          <w:color w:val="auto"/>
-          <w:lang w:val="en-US"/>
-        </w:rPr>
-        <w:t xml:space="preserve"> RG, Adair T, Riley I, </w:t>
-      </w:r>
-      <w:proofErr w:type="spellStart"/>
-      <w:r>
-        <w:rPr>
-          <w:color w:val="auto"/>
-          <w:lang w:val="en-US"/>
-        </w:rPr>
-        <w:t>Abouzahr</w:t>
-      </w:r>
-      <w:proofErr w:type="spellEnd"/>
-      <w:r>
-        <w:rPr>
-          <w:color w:val="auto"/>
-          <w:lang w:val="en-US"/>
-        </w:rPr>
-        <w:t xml:space="preserve"> C, Lopez AD (2021) Routine mortality surveillance to identify the cause of death pattern for out-of-hospital adult (aged 12+ years) deaths in Bangladesh: introduction of automated verbal autopsy. BMC Public Health 21:491</w:t>
+        <w:t>Shawon MdTH, Ashrafi SAA, Azad AK, Firth SM, Chowdhury H, Mswia RG, Adair T, Riley I, Abouzahr C, Lopez AD (2021) Routine mortality surveillance to identify the cause of death pattern for out-of-hospital adult (aged 12+ years) deaths in Bangladesh: introduction of automated verbal autopsy. BMC Public Health 21:491</w:t>
       </w:r>
     </w:p>
     <w:p>
@@ -18975,38 +17517,7 @@
           <w:lang w:val="en-US"/>
         </w:rPr>
         <w:tab/>
-      </w:r>
-      <w:proofErr w:type="spellStart"/>
-      <w:r>
-        <w:rPr>
-          <w:color w:val="auto"/>
-          <w:lang w:val="en-US"/>
-        </w:rPr>
-        <w:t>Maqungo</w:t>
-      </w:r>
-      <w:proofErr w:type="spellEnd"/>
-      <w:r>
-        <w:rPr>
-          <w:color w:val="auto"/>
-          <w:lang w:val="en-US"/>
-        </w:rPr>
-        <w:t xml:space="preserve"> M, Nannan N, </w:t>
-      </w:r>
-      <w:proofErr w:type="spellStart"/>
-      <w:r>
-        <w:rPr>
-          <w:color w:val="auto"/>
-          <w:lang w:val="en-US"/>
-        </w:rPr>
-        <w:t>Nojilana</w:t>
-      </w:r>
-      <w:proofErr w:type="spellEnd"/>
-      <w:r>
-        <w:rPr>
-          <w:color w:val="auto"/>
-          <w:lang w:val="en-US"/>
-        </w:rPr>
-        <w:t xml:space="preserve"> B, et al (2024) Can verbal autopsies be used on a national scale? Key findings and lessons from South Africa’s national cause-of-death validation study. Global Health Action 17:2399413</w:t>
+        <w:t>Maqungo M, Nannan N, Nojilana B, et al (2024) Can verbal autopsies be used on a national scale? Key findings and lessons from South Africa’s national cause-of-death validation study. Global Health Action 17:2399413</w:t>
       </w:r>
     </w:p>
     <w:p>
@@ -19030,39 +17541,7 @@
           <w:lang w:val="en-US"/>
         </w:rPr>
         <w:tab/>
-        <w:t xml:space="preserve">Onyango D, </w:t>
-      </w:r>
-      <w:proofErr w:type="spellStart"/>
-      <w:r>
-        <w:rPr>
-          <w:color w:val="auto"/>
-          <w:lang w:val="en-US"/>
-        </w:rPr>
-        <w:t>Awuonda</w:t>
-      </w:r>
-      <w:proofErr w:type="spellEnd"/>
-      <w:r>
-        <w:rPr>
-          <w:color w:val="auto"/>
-          <w:lang w:val="en-US"/>
-        </w:rPr>
-        <w:t xml:space="preserve"> B (2024) Using verbal autopsy to enhance mortality surveillance. The Lancet Global Health </w:t>
-      </w:r>
-      <w:proofErr w:type="gramStart"/>
-      <w:r>
-        <w:rPr>
-          <w:color w:val="auto"/>
-          <w:lang w:val="en-US"/>
-        </w:rPr>
-        <w:t>12:e</w:t>
-      </w:r>
-      <w:proofErr w:type="gramEnd"/>
-      <w:r>
-        <w:rPr>
-          <w:color w:val="auto"/>
-          <w:lang w:val="en-US"/>
-        </w:rPr>
-        <w:t>1217–e1218</w:t>
+        <w:t>Onyango D, Awuonda B (2024) Using verbal autopsy to enhance mortality surveillance. The Lancet Global Health 12:e1217–e1218</w:t>
       </w:r>
     </w:p>
     <w:p>
@@ -19111,23 +17590,7 @@
           <w:lang w:val="en-US"/>
         </w:rPr>
         <w:tab/>
-        <w:t xml:space="preserve">Lewis P, Perez E, </w:t>
-      </w:r>
-      <w:proofErr w:type="spellStart"/>
-      <w:r>
-        <w:rPr>
-          <w:color w:val="auto"/>
-          <w:lang w:val="en-US"/>
-        </w:rPr>
-        <w:t>Piktus</w:t>
-      </w:r>
-      <w:proofErr w:type="spellEnd"/>
-      <w:r>
-        <w:rPr>
-          <w:color w:val="auto"/>
-          <w:lang w:val="en-US"/>
-        </w:rPr>
-        <w:t xml:space="preserve"> A, et al (2020) Retrieval-augmented generation for knowledge-intensive NLP tasks. In: Proceedings of the 34th International Conference on Neural Information Processing Systems. Curran Associates Inc., Red Hook, NY, USA, pp 9459–9474</w:t>
+        <w:t>Lewis P, Perez E, Piktus A, et al (2020) Retrieval-augmented generation for knowledge-intensive NLP tasks. In: Proceedings of the 34th International Conference on Neural Information Processing Systems. Curran Associates Inc., Red Hook, NY, USA, pp 9459–9474</w:t>
       </w:r>
     </w:p>
     <w:p>
@@ -19151,38 +17614,7 @@
           <w:lang w:val="en-US"/>
         </w:rPr>
         <w:tab/>
-      </w:r>
-      <w:proofErr w:type="spellStart"/>
-      <w:r>
-        <w:rPr>
-          <w:color w:val="auto"/>
-          <w:lang w:val="en-US"/>
-        </w:rPr>
-        <w:t>Meskó</w:t>
-      </w:r>
-      <w:proofErr w:type="spellEnd"/>
-      <w:r>
-        <w:rPr>
-          <w:color w:val="auto"/>
-          <w:lang w:val="en-US"/>
-        </w:rPr>
-        <w:t xml:space="preserve"> B (2023) Prompt engineering as an important emerging skill for medical professionals: tutorial. Journal of medical Internet research </w:t>
-      </w:r>
-      <w:proofErr w:type="gramStart"/>
-      <w:r>
-        <w:rPr>
-          <w:color w:val="auto"/>
-          <w:lang w:val="en-US"/>
-        </w:rPr>
-        <w:t>25:e</w:t>
-      </w:r>
-      <w:proofErr w:type="gramEnd"/>
-      <w:r>
-        <w:rPr>
-          <w:color w:val="auto"/>
-          <w:lang w:val="en-US"/>
-        </w:rPr>
-        <w:t>50638</w:t>
+        <w:t>Meskó B (2023) Prompt engineering as an important emerging skill for medical professionals: tutorial. Journal of medical Internet research 25:e50638</w:t>
       </w:r>
     </w:p>
     <w:p>
@@ -19206,22 +17638,7 @@
           <w:lang w:val="en-US"/>
         </w:rPr>
         <w:tab/>
-      </w:r>
-      <w:proofErr w:type="spellStart"/>
-      <w:r>
-        <w:rPr>
-          <w:color w:val="auto"/>
-          <w:lang w:val="en-US"/>
-        </w:rPr>
-        <w:t>Almasre</w:t>
-      </w:r>
-      <w:proofErr w:type="spellEnd"/>
-      <w:r>
-        <w:rPr>
-          <w:color w:val="auto"/>
-          <w:lang w:val="en-US"/>
-        </w:rPr>
-        <w:t xml:space="preserve"> M (2024) Development and Evaluation of a Custom GPT for the Assessment of Students’ Designs in a Typography Course. Education Sciences 14:148</w:t>
+        <w:t>Almasre M (2024) Development and Evaluation of a Custom GPT for the Assessment of Students’ Designs in a Typography Course. Education Sciences 14:148</w:t>
       </w:r>
     </w:p>
     <w:p>
@@ -19245,55 +17662,7 @@
           <w:lang w:val="en-US"/>
         </w:rPr>
         <w:tab/>
-        <w:t xml:space="preserve">Loh P, </w:t>
-      </w:r>
-      <w:proofErr w:type="spellStart"/>
-      <w:r>
-        <w:rPr>
-          <w:color w:val="auto"/>
-          <w:lang w:val="en-US"/>
-        </w:rPr>
-        <w:t>Fottrell</w:t>
-      </w:r>
-      <w:proofErr w:type="spellEnd"/>
-      <w:r>
-        <w:rPr>
-          <w:color w:val="auto"/>
-          <w:lang w:val="en-US"/>
-        </w:rPr>
-        <w:t xml:space="preserve"> E, Beard J, Bar-Zeev N, Phiri T, Banda M, </w:t>
-      </w:r>
-      <w:proofErr w:type="spellStart"/>
-      <w:r>
-        <w:rPr>
-          <w:color w:val="auto"/>
-          <w:lang w:val="en-US"/>
-        </w:rPr>
-        <w:t>Makwenda</w:t>
-      </w:r>
-      <w:proofErr w:type="spellEnd"/>
-      <w:r>
-        <w:rPr>
-          <w:color w:val="auto"/>
-          <w:lang w:val="en-US"/>
-        </w:rPr>
-        <w:t xml:space="preserve"> C, Bird J, King C (2021) Added value of an open narrative in verbal autopsies: a mixed-methods evaluation from Malawi. BMJ Paediatr Open </w:t>
-      </w:r>
-      <w:proofErr w:type="gramStart"/>
-      <w:r>
-        <w:rPr>
-          <w:color w:val="auto"/>
-          <w:lang w:val="en-US"/>
-        </w:rPr>
-        <w:t>5:e</w:t>
-      </w:r>
-      <w:proofErr w:type="gramEnd"/>
-      <w:r>
-        <w:rPr>
-          <w:color w:val="auto"/>
-          <w:lang w:val="en-US"/>
-        </w:rPr>
-        <w:t>000961</w:t>
+        <w:t>Loh P, Fottrell E, Beard J, Bar-Zeev N, Phiri T, Banda M, Makwenda C, Bird J, King C (2021) Added value of an open narrative in verbal autopsies: a mixed-methods evaluation from Malawi. BMJ Paediatr Open 5:e000961</w:t>
       </w:r>
     </w:p>
     <w:p>
@@ -19341,22 +17710,7 @@
           <w:lang w:val="en-US"/>
         </w:rPr>
         <w:tab/>
-      </w:r>
-      <w:proofErr w:type="spellStart"/>
-      <w:r>
-        <w:rPr>
-          <w:color w:val="auto"/>
-          <w:lang w:val="en-US"/>
-        </w:rPr>
-        <w:t>Nafundi</w:t>
-      </w:r>
-      <w:proofErr w:type="spellEnd"/>
-      <w:r>
-        <w:rPr>
-          <w:color w:val="auto"/>
-          <w:lang w:val="en-US"/>
-        </w:rPr>
-        <w:t xml:space="preserve"> (2023) ODK - Collect data anywhere. </w:t>
+        <w:t xml:space="preserve">Nafundi (2023) ODK - Collect data anywhere. </w:t>
       </w:r>
     </w:p>
     <w:p>
@@ -19380,23 +17734,7 @@
           <w:lang w:val="en-US"/>
         </w:rPr>
         <w:tab/>
-        <w:t xml:space="preserve">DiPasquale A, Maire N, Bratschi M (2016) Release ODK 2016 WHO VA instrument 1.5.1 </w:t>
-      </w:r>
-      <w:proofErr w:type="spellStart"/>
-      <w:r>
-        <w:rPr>
-          <w:color w:val="auto"/>
-          <w:lang w:val="en-US"/>
-        </w:rPr>
-        <w:t>SwissTPH</w:t>
-      </w:r>
-      <w:proofErr w:type="spellEnd"/>
-      <w:r>
-        <w:rPr>
-          <w:color w:val="auto"/>
-          <w:lang w:val="en-US"/>
-        </w:rPr>
-        <w:t xml:space="preserve">/WHO-VA. </w:t>
+        <w:t xml:space="preserve">DiPasquale A, Maire N, Bratschi M (2016) Release ODK 2016 WHO VA instrument 1.5.1 SwissTPH/WHO-VA. </w:t>
       </w:r>
     </w:p>
     <w:p>
@@ -19420,22 +17758,7 @@
           <w:lang w:val="en-US"/>
         </w:rPr>
         <w:tab/>
-      </w:r>
-      <w:proofErr w:type="spellStart"/>
-      <w:r>
-        <w:rPr>
-          <w:color w:val="auto"/>
-          <w:lang w:val="en-US"/>
-        </w:rPr>
-        <w:t>Byass</w:t>
-      </w:r>
-      <w:proofErr w:type="spellEnd"/>
-      <w:r>
-        <w:rPr>
-          <w:color w:val="auto"/>
-          <w:lang w:val="en-US"/>
-        </w:rPr>
-        <w:t xml:space="preserve"> P (2020) InterVA-5.1 User Guide. </w:t>
+        <w:t xml:space="preserve">Byass P (2020) InterVA-5.1 User Guide. </w:t>
       </w:r>
     </w:p>
     <w:p>
@@ -19459,71 +17782,7 @@
           <w:lang w:val="en-US"/>
         </w:rPr>
         <w:tab/>
-        <w:t xml:space="preserve">Thomas J, </w:t>
-      </w:r>
-      <w:proofErr w:type="spellStart"/>
-      <w:r>
-        <w:rPr>
-          <w:color w:val="auto"/>
-          <w:lang w:val="en-US"/>
-        </w:rPr>
-        <w:t>ekarpinskiMITRE</w:t>
-      </w:r>
-      <w:proofErr w:type="spellEnd"/>
-      <w:r>
-        <w:rPr>
-          <w:color w:val="auto"/>
-          <w:lang w:val="en-US"/>
-        </w:rPr>
-        <w:t xml:space="preserve">, </w:t>
-      </w:r>
-      <w:proofErr w:type="spellStart"/>
-      <w:r>
-        <w:rPr>
-          <w:color w:val="auto"/>
-          <w:lang w:val="en-US"/>
-        </w:rPr>
-        <w:t>pkmitre</w:t>
-      </w:r>
-      <w:proofErr w:type="spellEnd"/>
-      <w:r>
-        <w:rPr>
-          <w:color w:val="auto"/>
-          <w:lang w:val="en-US"/>
-        </w:rPr>
-        <w:t xml:space="preserve">, </w:t>
-      </w:r>
-      <w:proofErr w:type="spellStart"/>
-      <w:r>
-        <w:rPr>
-          <w:color w:val="auto"/>
-          <w:lang w:val="en-US"/>
-        </w:rPr>
-        <w:t>owentrigueros</w:t>
-      </w:r>
-      <w:proofErr w:type="spellEnd"/>
-      <w:r>
-        <w:rPr>
-          <w:color w:val="auto"/>
-          <w:lang w:val="en-US"/>
-        </w:rPr>
-        <w:t xml:space="preserve">, Choi P, Chu Y </w:t>
-      </w:r>
-      <w:proofErr w:type="spellStart"/>
-      <w:r>
-        <w:rPr>
-          <w:color w:val="auto"/>
-          <w:lang w:val="en-US"/>
-        </w:rPr>
-        <w:t>pycrossva</w:t>
-      </w:r>
-      <w:proofErr w:type="spellEnd"/>
-      <w:r>
-        <w:rPr>
-          <w:color w:val="auto"/>
-          <w:lang w:val="en-US"/>
-        </w:rPr>
-        <w:t xml:space="preserve">: Prepare data from WHO and PHRMC instruments for verbal autopsy algorithms. </w:t>
+        <w:t xml:space="preserve">Thomas J, ekarpinskiMITRE, pkmitre, owentrigueros, Choi P, Chu Y pycrossva: Prepare data from WHO and PHRMC instruments for verbal autopsy algorithms. </w:t>
       </w:r>
     </w:p>
     <w:p>
@@ -19571,39 +17830,7 @@
           <w:lang w:val="en-US"/>
         </w:rPr>
         <w:tab/>
-        <w:t xml:space="preserve">Thomas J, Li Z, </w:t>
-      </w:r>
-      <w:proofErr w:type="spellStart"/>
-      <w:r>
-        <w:rPr>
-          <w:color w:val="auto"/>
-          <w:lang w:val="en-US"/>
-        </w:rPr>
-        <w:t>Byass</w:t>
-      </w:r>
-      <w:proofErr w:type="spellEnd"/>
-      <w:r>
-        <w:rPr>
-          <w:color w:val="auto"/>
-          <w:lang w:val="en-US"/>
-        </w:rPr>
-        <w:t xml:space="preserve"> P, McCormick T, Boyas M, Clark S (2021) InterVA5: Replicate and </w:t>
-      </w:r>
-      <w:proofErr w:type="spellStart"/>
-      <w:r>
-        <w:rPr>
-          <w:color w:val="auto"/>
-          <w:lang w:val="en-US"/>
-        </w:rPr>
-        <w:t>Analyse</w:t>
-      </w:r>
-      <w:proofErr w:type="spellEnd"/>
-      <w:r>
-        <w:rPr>
-          <w:color w:val="auto"/>
-          <w:lang w:val="en-US"/>
-        </w:rPr>
-        <w:t xml:space="preserve"> “InterVA5.” </w:t>
+        <w:t xml:space="preserve">Thomas J, Li Z, Byass P, McCormick T, Boyas M, Clark S (2021) InterVA5: Replicate and Analyse “InterVA5.” </w:t>
       </w:r>
     </w:p>
     <w:p>
@@ -19627,54 +17854,7 @@
           <w:lang w:val="en-US"/>
         </w:rPr>
         <w:tab/>
-      </w:r>
-      <w:proofErr w:type="spellStart"/>
-      <w:r>
-        <w:rPr>
-          <w:color w:val="auto"/>
-          <w:lang w:val="en-US"/>
-        </w:rPr>
-        <w:t>Yendewa</w:t>
-      </w:r>
-      <w:proofErr w:type="spellEnd"/>
-      <w:r>
-        <w:rPr>
-          <w:color w:val="auto"/>
-          <w:lang w:val="en-US"/>
-        </w:rPr>
-        <w:t xml:space="preserve"> GA, Poveda E, </w:t>
-      </w:r>
-      <w:proofErr w:type="spellStart"/>
-      <w:r>
-        <w:rPr>
-          <w:color w:val="auto"/>
-          <w:lang w:val="en-US"/>
-        </w:rPr>
-        <w:t>Yendewa</w:t>
-      </w:r>
-      <w:proofErr w:type="spellEnd"/>
-      <w:r>
-        <w:rPr>
-          <w:color w:val="auto"/>
-          <w:lang w:val="en-US"/>
-        </w:rPr>
-        <w:t xml:space="preserve"> SA, Sahr F, Quiñones-Mateu ME, Salata RA (2018) HIV/AIDS in Sierra Leone: Characterizing the Hidden Epidemic. AIDS </w:t>
-      </w:r>
-      <w:proofErr w:type="gramStart"/>
-      <w:r>
-        <w:rPr>
-          <w:color w:val="auto"/>
-          <w:lang w:val="en-US"/>
-        </w:rPr>
-        <w:t>reviews</w:t>
-      </w:r>
-      <w:proofErr w:type="gramEnd"/>
-      <w:r>
-        <w:rPr>
-          <w:color w:val="auto"/>
-          <w:lang w:val="en-US"/>
-        </w:rPr>
-        <w:t xml:space="preserve"> 20:</w:t>
+        <w:t>Yendewa GA, Poveda E, Yendewa SA, Sahr F, Quiñones-Mateu ME, Salata RA (2018) HIV/AIDS in Sierra Leone: Characterizing the Hidden Epidemic. AIDS reviews 20:</w:t>
       </w:r>
     </w:p>
     <w:p>

</xml_diff>